<commit_message>
Added table of values for flowspeed and error measuremnts
</commit_message>
<xml_diff>
--- a/Lab_1/Results-Discussion.docx
+++ b/Lab_1/Results-Discussion.docx
@@ -116,21 +116,43 @@
         <w:rPr>
           <w:rFonts w:ascii="Times New Roman" w:eastAsiaTheme="minorEastAsia" w:hAnsi="Times New Roman" w:cs="Times New Roman"/>
         </w:rPr>
-        <w:t xml:space="preserve">The standard deviation of each velocity measurement was then found, as shown in Equation (2) below, </w:t>
+        <w:t xml:space="preserve">The standard deviation of each velocity measurement was then found, as shown in Equation (2) below, were </w:t>
+      </w:r>
+      <m:oMath>
+        <m:acc>
+          <m:accPr>
+            <m:chr m:val="̅"/>
+            <m:ctrlPr>
+              <w:rPr>
+                <w:rFonts w:ascii="Cambria Math" w:eastAsiaTheme="minorEastAsia" w:hAnsi="Cambria Math" w:cs="Times New Roman"/>
+              </w:rPr>
+            </m:ctrlPr>
+          </m:accPr>
+          <m:e>
+            <m:r>
+              <m:rPr>
+                <m:sty m:val="p"/>
+              </m:rPr>
+              <w:rPr>
+                <w:rFonts w:ascii="Cambria Math" w:eastAsiaTheme="minorEastAsia" w:hAnsi="Cambria Math" w:cs="Times New Roman"/>
+              </w:rPr>
+              <m:t>V</m:t>
+            </m:r>
+          </m:e>
+        </m:acc>
+      </m:oMath>
+      <w:r>
+        <w:rPr>
+          <w:rFonts w:ascii="Times New Roman" w:eastAsiaTheme="minorEastAsia" w:hAnsi="Times New Roman" w:cs="Times New Roman"/>
+        </w:rPr>
+        <w:t xml:space="preserve"> refers to the average velocity, </w:t>
       </w:r>
       <w:proofErr w:type="gramStart"/>
       <w:r>
         <w:rPr>
           <w:rFonts w:ascii="Times New Roman" w:eastAsiaTheme="minorEastAsia" w:hAnsi="Times New Roman" w:cs="Times New Roman"/>
         </w:rPr>
-        <w:t>were  refers</w:t>
-      </w:r>
-      <w:proofErr w:type="gramEnd"/>
-      <w:r>
-        <w:rPr>
-          <w:rFonts w:ascii="Times New Roman" w:eastAsiaTheme="minorEastAsia" w:hAnsi="Times New Roman" w:cs="Times New Roman"/>
-        </w:rPr>
-        <w:t xml:space="preserve"> to the average velocity, v</w:t>
+        <w:t>V</w:t>
       </w:r>
       <w:r>
         <w:rPr>
@@ -139,11 +161,24 @@
         </w:rPr>
         <w:t>i</w:t>
       </w:r>
+      <w:proofErr w:type="gramEnd"/>
       <w:r>
         <w:rPr>
           <w:rFonts w:ascii="Times New Roman" w:eastAsiaTheme="minorEastAsia" w:hAnsi="Times New Roman" w:cs="Times New Roman"/>
         </w:rPr>
-        <w:t xml:space="preserve"> refers to each velocity measurement, and n refers to the number of measurements.</w:t>
+        <w:t xml:space="preserve"> refers to each velocity measurement, and n refers to the number of measurements</w:t>
+      </w:r>
+      <w:r>
+        <w:rPr>
+          <w:rFonts w:ascii="Times New Roman" w:eastAsiaTheme="minorEastAsia" w:hAnsi="Times New Roman" w:cs="Times New Roman"/>
+        </w:rPr>
+        <w:t xml:space="preserve"> taken</w:t>
+      </w:r>
+      <w:r>
+        <w:rPr>
+          <w:rFonts w:ascii="Times New Roman" w:eastAsiaTheme="minorEastAsia" w:hAnsi="Times New Roman" w:cs="Times New Roman"/>
+        </w:rPr>
+        <w:t>.</w:t>
       </w:r>
     </w:p>
     <w:p>
@@ -381,6 +416,2219 @@
         </w:rPr>
         <w:t>(2)</w:t>
       </w:r>
+    </w:p>
+    <w:p>
+      <w:pPr>
+        <w:spacing w:after="120"/>
+        <w:jc w:val="both"/>
+        <w:rPr>
+          <w:rFonts w:ascii="Times New Roman" w:eastAsiaTheme="minorEastAsia" w:hAnsi="Times New Roman" w:cs="Times New Roman"/>
+        </w:rPr>
+      </w:pPr>
+      <w:r>
+        <w:rPr>
+          <w:rFonts w:ascii="Times New Roman" w:eastAsiaTheme="minorEastAsia" w:hAnsi="Times New Roman" w:cs="Times New Roman"/>
+        </w:rPr>
+        <w:t>The average values obtained from Equation (1) were then compared to those indicated by the digital flow speed measurement on the water tunnel itself. The results of these calculations are shown in Table-1 below.</w:t>
+      </w:r>
+    </w:p>
+    <w:p>
+      <w:pPr>
+        <w:spacing w:after="0"/>
+        <w:jc w:val="center"/>
+        <w:rPr>
+          <w:rFonts w:ascii="Times New Roman" w:eastAsiaTheme="minorEastAsia" w:hAnsi="Times New Roman" w:cs="Times New Roman"/>
+          <w:b/>
+        </w:rPr>
+      </w:pPr>
+      <w:proofErr w:type="gramStart"/>
+      <w:r>
+        <w:rPr>
+          <w:rFonts w:ascii="Times New Roman" w:eastAsiaTheme="minorEastAsia" w:hAnsi="Times New Roman" w:cs="Times New Roman"/>
+          <w:b/>
+        </w:rPr>
+        <w:t>Table-1.</w:t>
+      </w:r>
+      <w:proofErr w:type="gramEnd"/>
+      <w:r>
+        <w:rPr>
+          <w:rFonts w:ascii="Times New Roman" w:eastAsiaTheme="minorEastAsia" w:hAnsi="Times New Roman" w:cs="Times New Roman"/>
+          <w:b/>
+        </w:rPr>
+        <w:t xml:space="preserve"> Indicated and Calculated Flow Speed Measurements, with Error Characteristics</w:t>
+      </w:r>
+    </w:p>
+    <w:tbl>
+      <w:tblPr>
+        <w:tblW w:w="9977" w:type="dxa"/>
+        <w:tblInd w:w="89" w:type="dxa"/>
+        <w:tblLook w:val="04A0"/>
+      </w:tblPr>
+      <w:tblGrid>
+        <w:gridCol w:w="1215"/>
+        <w:gridCol w:w="705"/>
+        <w:gridCol w:w="1093"/>
+        <w:gridCol w:w="1443"/>
+        <w:gridCol w:w="1883"/>
+        <w:gridCol w:w="1807"/>
+        <w:gridCol w:w="1883"/>
+      </w:tblGrid>
+      <w:tr>
+        <w:trPr>
+          <w:trHeight w:val="302"/>
+        </w:trPr>
+        <w:tc>
+          <w:tcPr>
+            <w:tcW w:w="1215" w:type="dxa"/>
+            <w:tcBorders>
+              <w:top w:val="single" w:sz="4" w:space="0" w:color="auto"/>
+              <w:left w:val="single" w:sz="4" w:space="0" w:color="auto"/>
+              <w:bottom w:val="threeDEmboss" w:sz="24" w:space="0" w:color="auto"/>
+              <w:right w:val="single" w:sz="4" w:space="0" w:color="auto"/>
+            </w:tcBorders>
+            <w:shd w:val="clear" w:color="000000" w:fill="17375D"/>
+            <w:noWrap/>
+            <w:vAlign w:val="center"/>
+            <w:hideMark/>
+          </w:tcPr>
+          <w:p>
+            <w:pPr>
+              <w:spacing w:after="0" w:line="240" w:lineRule="auto"/>
+              <w:jc w:val="center"/>
+              <w:rPr>
+                <w:rFonts w:ascii="Times New Roman" w:eastAsia="Times New Roman" w:hAnsi="Times New Roman" w:cs="Times New Roman"/>
+                <w:b/>
+                <w:bCs/>
+                <w:color w:val="FFFFFF"/>
+              </w:rPr>
+            </w:pPr>
+            <w:r>
+              <w:rPr>
+                <w:rFonts w:ascii="Times New Roman" w:eastAsia="Times New Roman" w:hAnsi="Times New Roman" w:cs="Times New Roman"/>
+                <w:b/>
+                <w:bCs/>
+                <w:color w:val="FFFFFF"/>
+              </w:rPr>
+              <w:t>Trial Number</w:t>
+            </w:r>
+          </w:p>
+        </w:tc>
+        <w:tc>
+          <w:tcPr>
+            <w:tcW w:w="653" w:type="dxa"/>
+            <w:tcBorders>
+              <w:top w:val="single" w:sz="4" w:space="0" w:color="auto"/>
+              <w:left w:val="single" w:sz="4" w:space="0" w:color="auto"/>
+              <w:bottom w:val="threeDEmboss" w:sz="24" w:space="0" w:color="auto"/>
+              <w:right w:val="single" w:sz="4" w:space="0" w:color="auto"/>
+            </w:tcBorders>
+            <w:shd w:val="clear" w:color="000000" w:fill="17375D"/>
+            <w:noWrap/>
+            <w:vAlign w:val="center"/>
+            <w:hideMark/>
+          </w:tcPr>
+          <w:p>
+            <w:pPr>
+              <w:spacing w:after="0" w:line="240" w:lineRule="auto"/>
+              <w:jc w:val="center"/>
+              <w:rPr>
+                <w:rFonts w:ascii="Times New Roman" w:eastAsia="Times New Roman" w:hAnsi="Times New Roman" w:cs="Times New Roman"/>
+                <w:b/>
+                <w:bCs/>
+                <w:color w:val="FFFFFF"/>
+              </w:rPr>
+            </w:pPr>
+            <w:r>
+              <w:rPr>
+                <w:rFonts w:ascii="Times New Roman" w:eastAsia="Times New Roman" w:hAnsi="Times New Roman" w:cs="Times New Roman"/>
+                <w:b/>
+                <w:bCs/>
+                <w:color w:val="FFFFFF"/>
+              </w:rPr>
+              <w:t>Time (s)</w:t>
+            </w:r>
+          </w:p>
+        </w:tc>
+        <w:tc>
+          <w:tcPr>
+            <w:tcW w:w="1093" w:type="dxa"/>
+            <w:tcBorders>
+              <w:top w:val="single" w:sz="4" w:space="0" w:color="auto"/>
+              <w:left w:val="single" w:sz="4" w:space="0" w:color="auto"/>
+              <w:bottom w:val="threeDEmboss" w:sz="24" w:space="0" w:color="auto"/>
+              <w:right w:val="single" w:sz="4" w:space="0" w:color="auto"/>
+            </w:tcBorders>
+            <w:shd w:val="clear" w:color="000000" w:fill="17375D"/>
+            <w:noWrap/>
+            <w:vAlign w:val="center"/>
+            <w:hideMark/>
+          </w:tcPr>
+          <w:p>
+            <w:pPr>
+              <w:spacing w:after="0" w:line="240" w:lineRule="auto"/>
+              <w:jc w:val="center"/>
+              <w:rPr>
+                <w:rFonts w:ascii="Times New Roman" w:eastAsia="Times New Roman" w:hAnsi="Times New Roman" w:cs="Times New Roman"/>
+                <w:b/>
+                <w:bCs/>
+                <w:color w:val="FFFFFF"/>
+              </w:rPr>
+            </w:pPr>
+            <w:r>
+              <w:rPr>
+                <w:rFonts w:ascii="Times New Roman" w:eastAsia="Times New Roman" w:hAnsi="Times New Roman" w:cs="Times New Roman"/>
+                <w:b/>
+                <w:bCs/>
+                <w:color w:val="FFFFFF"/>
+              </w:rPr>
+              <w:t>Velocity (m/s)</w:t>
+            </w:r>
+          </w:p>
+        </w:tc>
+        <w:tc>
+          <w:tcPr>
+            <w:tcW w:w="1443" w:type="dxa"/>
+            <w:tcBorders>
+              <w:top w:val="single" w:sz="4" w:space="0" w:color="auto"/>
+              <w:left w:val="single" w:sz="4" w:space="0" w:color="auto"/>
+              <w:bottom w:val="threeDEmboss" w:sz="24" w:space="0" w:color="auto"/>
+              <w:right w:val="single" w:sz="4" w:space="0" w:color="auto"/>
+            </w:tcBorders>
+            <w:shd w:val="clear" w:color="000000" w:fill="17375D"/>
+            <w:noWrap/>
+            <w:vAlign w:val="center"/>
+            <w:hideMark/>
+          </w:tcPr>
+          <w:p>
+            <w:pPr>
+              <w:spacing w:after="0" w:line="240" w:lineRule="auto"/>
+              <w:jc w:val="center"/>
+              <w:rPr>
+                <w:rFonts w:ascii="Times New Roman" w:eastAsia="Times New Roman" w:hAnsi="Times New Roman" w:cs="Times New Roman"/>
+                <w:b/>
+                <w:bCs/>
+                <w:color w:val="FFFFFF"/>
+              </w:rPr>
+            </w:pPr>
+            <w:r>
+              <w:rPr>
+                <w:rFonts w:ascii="Times New Roman" w:eastAsia="Times New Roman" w:hAnsi="Times New Roman" w:cs="Times New Roman"/>
+                <w:b/>
+                <w:bCs/>
+                <w:color w:val="FFFFFF"/>
+              </w:rPr>
+              <w:t>Uncertainty (±m/s)</w:t>
+            </w:r>
+          </w:p>
+        </w:tc>
+        <w:tc>
+          <w:tcPr>
+            <w:tcW w:w="1883" w:type="dxa"/>
+            <w:tcBorders>
+              <w:top w:val="single" w:sz="4" w:space="0" w:color="auto"/>
+              <w:left w:val="single" w:sz="4" w:space="0" w:color="auto"/>
+              <w:bottom w:val="threeDEmboss" w:sz="24" w:space="0" w:color="auto"/>
+              <w:right w:val="single" w:sz="4" w:space="0" w:color="auto"/>
+            </w:tcBorders>
+            <w:shd w:val="clear" w:color="000000" w:fill="17375D"/>
+            <w:noWrap/>
+            <w:vAlign w:val="center"/>
+            <w:hideMark/>
+          </w:tcPr>
+          <w:p>
+            <w:pPr>
+              <w:spacing w:after="0" w:line="240" w:lineRule="auto"/>
+              <w:jc w:val="center"/>
+              <w:rPr>
+                <w:rFonts w:ascii="Times New Roman" w:eastAsia="Times New Roman" w:hAnsi="Times New Roman" w:cs="Times New Roman"/>
+                <w:b/>
+                <w:bCs/>
+                <w:color w:val="FFFFFF"/>
+              </w:rPr>
+            </w:pPr>
+            <w:r>
+              <w:rPr>
+                <w:rFonts w:ascii="Times New Roman" w:eastAsia="Times New Roman" w:hAnsi="Times New Roman" w:cs="Times New Roman"/>
+                <w:b/>
+                <w:bCs/>
+                <w:color w:val="FFFFFF"/>
+              </w:rPr>
+              <w:t>Standard Deviation (m/s)</w:t>
+            </w:r>
+          </w:p>
+        </w:tc>
+        <w:tc>
+          <w:tcPr>
+            <w:tcW w:w="1807" w:type="dxa"/>
+            <w:tcBorders>
+              <w:top w:val="single" w:sz="4" w:space="0" w:color="auto"/>
+              <w:left w:val="single" w:sz="4" w:space="0" w:color="auto"/>
+              <w:bottom w:val="threeDEmboss" w:sz="24" w:space="0" w:color="auto"/>
+              <w:right w:val="single" w:sz="4" w:space="0" w:color="auto"/>
+            </w:tcBorders>
+            <w:shd w:val="clear" w:color="000000" w:fill="17375D"/>
+            <w:noWrap/>
+            <w:vAlign w:val="center"/>
+            <w:hideMark/>
+          </w:tcPr>
+          <w:p>
+            <w:pPr>
+              <w:spacing w:after="0" w:line="240" w:lineRule="auto"/>
+              <w:jc w:val="center"/>
+              <w:rPr>
+                <w:rFonts w:ascii="Times New Roman" w:eastAsia="Times New Roman" w:hAnsi="Times New Roman" w:cs="Times New Roman"/>
+                <w:b/>
+                <w:bCs/>
+                <w:color w:val="FFFFFF"/>
+              </w:rPr>
+            </w:pPr>
+            <w:r>
+              <w:rPr>
+                <w:rFonts w:ascii="Times New Roman" w:eastAsia="Times New Roman" w:hAnsi="Times New Roman" w:cs="Times New Roman"/>
+                <w:b/>
+                <w:bCs/>
+                <w:color w:val="FFFFFF"/>
+              </w:rPr>
+              <w:t>Mean Velocity (m/s)</w:t>
+            </w:r>
+          </w:p>
+        </w:tc>
+        <w:tc>
+          <w:tcPr>
+            <w:tcW w:w="1883" w:type="dxa"/>
+            <w:tcBorders>
+              <w:top w:val="single" w:sz="4" w:space="0" w:color="auto"/>
+              <w:left w:val="single" w:sz="4" w:space="0" w:color="auto"/>
+              <w:bottom w:val="threeDEmboss" w:sz="24" w:space="0" w:color="auto"/>
+              <w:right w:val="single" w:sz="4" w:space="0" w:color="auto"/>
+            </w:tcBorders>
+            <w:shd w:val="clear" w:color="000000" w:fill="17375D"/>
+            <w:noWrap/>
+            <w:vAlign w:val="center"/>
+            <w:hideMark/>
+          </w:tcPr>
+          <w:p>
+            <w:pPr>
+              <w:spacing w:after="0" w:line="240" w:lineRule="auto"/>
+              <w:jc w:val="center"/>
+              <w:rPr>
+                <w:rFonts w:ascii="Times New Roman" w:eastAsia="Times New Roman" w:hAnsi="Times New Roman" w:cs="Times New Roman"/>
+                <w:b/>
+                <w:bCs/>
+                <w:color w:val="FFFFFF"/>
+              </w:rPr>
+            </w:pPr>
+            <w:r>
+              <w:rPr>
+                <w:rFonts w:ascii="Times New Roman" w:eastAsia="Times New Roman" w:hAnsi="Times New Roman" w:cs="Times New Roman"/>
+                <w:b/>
+                <w:bCs/>
+                <w:color w:val="FFFFFF"/>
+              </w:rPr>
+              <w:t>Indicated Velocity (m/s)</w:t>
+            </w:r>
+          </w:p>
+        </w:tc>
+      </w:tr>
+      <w:tr>
+        <w:trPr>
+          <w:trHeight w:val="302"/>
+        </w:trPr>
+        <w:tc>
+          <w:tcPr>
+            <w:tcW w:w="1215" w:type="dxa"/>
+            <w:vMerge w:val="restart"/>
+            <w:tcBorders>
+              <w:top w:val="threeDEngrave" w:sz="24" w:space="0" w:color="auto"/>
+              <w:left w:val="single" w:sz="4" w:space="0" w:color="auto"/>
+              <w:bottom w:val="single" w:sz="4" w:space="0" w:color="auto"/>
+              <w:right w:val="single" w:sz="4" w:space="0" w:color="auto"/>
+            </w:tcBorders>
+            <w:shd w:val="clear" w:color="000000" w:fill="404040"/>
+            <w:noWrap/>
+            <w:vAlign w:val="center"/>
+            <w:hideMark/>
+          </w:tcPr>
+          <w:p>
+            <w:pPr>
+              <w:spacing w:after="0" w:line="240" w:lineRule="auto"/>
+              <w:jc w:val="center"/>
+              <w:rPr>
+                <w:rFonts w:ascii="Times New Roman" w:eastAsia="Times New Roman" w:hAnsi="Times New Roman" w:cs="Times New Roman"/>
+                <w:b/>
+                <w:bCs/>
+                <w:color w:val="FFFFFF"/>
+              </w:rPr>
+            </w:pPr>
+            <w:r>
+              <w:rPr>
+                <w:rFonts w:ascii="Times New Roman" w:eastAsia="Times New Roman" w:hAnsi="Times New Roman" w:cs="Times New Roman"/>
+                <w:b/>
+                <w:bCs/>
+                <w:color w:val="FFFFFF"/>
+              </w:rPr>
+              <w:t>1</w:t>
+            </w:r>
+          </w:p>
+        </w:tc>
+        <w:tc>
+          <w:tcPr>
+            <w:tcW w:w="653" w:type="dxa"/>
+            <w:tcBorders>
+              <w:top w:val="threeDEngrave" w:sz="24" w:space="0" w:color="auto"/>
+              <w:left w:val="nil"/>
+              <w:bottom w:val="single" w:sz="4" w:space="0" w:color="auto"/>
+              <w:right w:val="single" w:sz="4" w:space="0" w:color="auto"/>
+            </w:tcBorders>
+            <w:shd w:val="clear" w:color="auto" w:fill="auto"/>
+            <w:noWrap/>
+            <w:vAlign w:val="center"/>
+            <w:hideMark/>
+          </w:tcPr>
+          <w:p>
+            <w:pPr>
+              <w:spacing w:after="0" w:line="240" w:lineRule="auto"/>
+              <w:jc w:val="center"/>
+              <w:rPr>
+                <w:rFonts w:ascii="Times New Roman" w:eastAsia="Times New Roman" w:hAnsi="Times New Roman" w:cs="Times New Roman"/>
+                <w:color w:val="000000"/>
+              </w:rPr>
+            </w:pPr>
+            <w:r>
+              <w:rPr>
+                <w:rFonts w:ascii="Times New Roman" w:eastAsia="Times New Roman" w:hAnsi="Times New Roman" w:cs="Times New Roman"/>
+                <w:color w:val="000000"/>
+              </w:rPr>
+              <w:t>3.6</w:t>
+            </w:r>
+          </w:p>
+        </w:tc>
+        <w:tc>
+          <w:tcPr>
+            <w:tcW w:w="1093" w:type="dxa"/>
+            <w:tcBorders>
+              <w:top w:val="threeDEngrave" w:sz="24" w:space="0" w:color="auto"/>
+              <w:left w:val="nil"/>
+              <w:bottom w:val="single" w:sz="4" w:space="0" w:color="auto"/>
+              <w:right w:val="single" w:sz="4" w:space="0" w:color="auto"/>
+            </w:tcBorders>
+            <w:shd w:val="clear" w:color="auto" w:fill="auto"/>
+            <w:noWrap/>
+            <w:vAlign w:val="center"/>
+            <w:hideMark/>
+          </w:tcPr>
+          <w:p>
+            <w:pPr>
+              <w:spacing w:after="0" w:line="240" w:lineRule="auto"/>
+              <w:jc w:val="center"/>
+              <w:rPr>
+                <w:rFonts w:ascii="Times New Roman" w:eastAsia="Times New Roman" w:hAnsi="Times New Roman" w:cs="Times New Roman"/>
+                <w:color w:val="000000"/>
+              </w:rPr>
+            </w:pPr>
+            <w:r>
+              <w:rPr>
+                <w:rFonts w:ascii="Times New Roman" w:eastAsia="Times New Roman" w:hAnsi="Times New Roman" w:cs="Times New Roman"/>
+                <w:color w:val="000000"/>
+              </w:rPr>
+              <w:t>0.242</w:t>
+            </w:r>
+          </w:p>
+        </w:tc>
+        <w:tc>
+          <w:tcPr>
+            <w:tcW w:w="1443" w:type="dxa"/>
+            <w:tcBorders>
+              <w:top w:val="threeDEngrave" w:sz="24" w:space="0" w:color="auto"/>
+              <w:left w:val="nil"/>
+              <w:bottom w:val="single" w:sz="4" w:space="0" w:color="auto"/>
+              <w:right w:val="single" w:sz="4" w:space="0" w:color="auto"/>
+            </w:tcBorders>
+            <w:shd w:val="clear" w:color="auto" w:fill="auto"/>
+            <w:noWrap/>
+            <w:vAlign w:val="center"/>
+            <w:hideMark/>
+          </w:tcPr>
+          <w:p>
+            <w:pPr>
+              <w:spacing w:after="0" w:line="240" w:lineRule="auto"/>
+              <w:jc w:val="center"/>
+              <w:rPr>
+                <w:rFonts w:ascii="Times New Roman" w:eastAsia="Times New Roman" w:hAnsi="Times New Roman" w:cs="Times New Roman"/>
+                <w:color w:val="000000"/>
+              </w:rPr>
+            </w:pPr>
+            <w:r>
+              <w:rPr>
+                <w:rFonts w:ascii="Times New Roman" w:eastAsia="Times New Roman" w:hAnsi="Times New Roman" w:cs="Times New Roman"/>
+                <w:color w:val="000000"/>
+              </w:rPr>
+              <w:t>0.005</w:t>
+            </w:r>
+          </w:p>
+        </w:tc>
+        <w:tc>
+          <w:tcPr>
+            <w:tcW w:w="1883" w:type="dxa"/>
+            <w:vMerge w:val="restart"/>
+            <w:tcBorders>
+              <w:top w:val="threeDEngrave" w:sz="24" w:space="0" w:color="auto"/>
+              <w:left w:val="single" w:sz="4" w:space="0" w:color="auto"/>
+              <w:bottom w:val="single" w:sz="4" w:space="0" w:color="000000"/>
+              <w:right w:val="single" w:sz="4" w:space="0" w:color="auto"/>
+            </w:tcBorders>
+            <w:shd w:val="clear" w:color="auto" w:fill="auto"/>
+            <w:noWrap/>
+            <w:vAlign w:val="center"/>
+            <w:hideMark/>
+          </w:tcPr>
+          <w:p>
+            <w:pPr>
+              <w:spacing w:after="0" w:line="240" w:lineRule="auto"/>
+              <w:jc w:val="center"/>
+              <w:rPr>
+                <w:rFonts w:ascii="Times New Roman" w:eastAsia="Times New Roman" w:hAnsi="Times New Roman" w:cs="Times New Roman"/>
+                <w:color w:val="000000"/>
+              </w:rPr>
+            </w:pPr>
+            <w:r>
+              <w:rPr>
+                <w:rFonts w:ascii="Times New Roman" w:eastAsia="Times New Roman" w:hAnsi="Times New Roman" w:cs="Times New Roman"/>
+                <w:color w:val="000000"/>
+              </w:rPr>
+              <w:t>0.00672</w:t>
+            </w:r>
+          </w:p>
+        </w:tc>
+        <w:tc>
+          <w:tcPr>
+            <w:tcW w:w="1807" w:type="dxa"/>
+            <w:vMerge w:val="restart"/>
+            <w:tcBorders>
+              <w:top w:val="threeDEngrave" w:sz="24" w:space="0" w:color="auto"/>
+              <w:left w:val="single" w:sz="4" w:space="0" w:color="auto"/>
+              <w:bottom w:val="single" w:sz="4" w:space="0" w:color="000000"/>
+              <w:right w:val="single" w:sz="4" w:space="0" w:color="auto"/>
+            </w:tcBorders>
+            <w:shd w:val="clear" w:color="auto" w:fill="auto"/>
+            <w:noWrap/>
+            <w:vAlign w:val="center"/>
+            <w:hideMark/>
+          </w:tcPr>
+          <w:p>
+            <w:pPr>
+              <w:spacing w:after="0" w:line="240" w:lineRule="auto"/>
+              <w:jc w:val="center"/>
+              <w:rPr>
+                <w:rFonts w:ascii="Times New Roman" w:eastAsia="Times New Roman" w:hAnsi="Times New Roman" w:cs="Times New Roman"/>
+                <w:color w:val="000000"/>
+              </w:rPr>
+            </w:pPr>
+            <w:r>
+              <w:rPr>
+                <w:rFonts w:ascii="Times New Roman" w:eastAsia="Times New Roman" w:hAnsi="Times New Roman" w:cs="Times New Roman"/>
+                <w:color w:val="000000"/>
+              </w:rPr>
+              <w:t>0.242</w:t>
+            </w:r>
+          </w:p>
+        </w:tc>
+        <w:tc>
+          <w:tcPr>
+            <w:tcW w:w="1883" w:type="dxa"/>
+            <w:vMerge w:val="restart"/>
+            <w:tcBorders>
+              <w:top w:val="threeDEngrave" w:sz="24" w:space="0" w:color="auto"/>
+              <w:left w:val="single" w:sz="4" w:space="0" w:color="auto"/>
+              <w:bottom w:val="single" w:sz="4" w:space="0" w:color="000000"/>
+              <w:right w:val="single" w:sz="4" w:space="0" w:color="auto"/>
+            </w:tcBorders>
+            <w:shd w:val="clear" w:color="auto" w:fill="auto"/>
+            <w:noWrap/>
+            <w:vAlign w:val="center"/>
+            <w:hideMark/>
+          </w:tcPr>
+          <w:p>
+            <w:pPr>
+              <w:spacing w:after="0" w:line="240" w:lineRule="auto"/>
+              <w:jc w:val="center"/>
+              <w:rPr>
+                <w:rFonts w:ascii="Times New Roman" w:eastAsia="Times New Roman" w:hAnsi="Times New Roman" w:cs="Times New Roman"/>
+                <w:color w:val="000000"/>
+              </w:rPr>
+            </w:pPr>
+            <w:r>
+              <w:rPr>
+                <w:rFonts w:ascii="Times New Roman" w:eastAsia="Times New Roman" w:hAnsi="Times New Roman" w:cs="Times New Roman"/>
+                <w:color w:val="000000"/>
+              </w:rPr>
+              <w:t>6.28</w:t>
+            </w:r>
+          </w:p>
+        </w:tc>
+      </w:tr>
+      <w:tr>
+        <w:trPr>
+          <w:trHeight w:val="302"/>
+        </w:trPr>
+        <w:tc>
+          <w:tcPr>
+            <w:tcW w:w="1215" w:type="dxa"/>
+            <w:vMerge/>
+            <w:tcBorders>
+              <w:top w:val="single" w:sz="4" w:space="0" w:color="auto"/>
+              <w:left w:val="single" w:sz="4" w:space="0" w:color="auto"/>
+              <w:bottom w:val="single" w:sz="4" w:space="0" w:color="auto"/>
+              <w:right w:val="single" w:sz="4" w:space="0" w:color="auto"/>
+            </w:tcBorders>
+            <w:vAlign w:val="center"/>
+            <w:hideMark/>
+          </w:tcPr>
+          <w:p>
+            <w:pPr>
+              <w:spacing w:after="0" w:line="240" w:lineRule="auto"/>
+              <w:rPr>
+                <w:rFonts w:ascii="Times New Roman" w:eastAsia="Times New Roman" w:hAnsi="Times New Roman" w:cs="Times New Roman"/>
+                <w:b/>
+                <w:bCs/>
+                <w:color w:val="FFFFFF"/>
+              </w:rPr>
+            </w:pPr>
+          </w:p>
+        </w:tc>
+        <w:tc>
+          <w:tcPr>
+            <w:tcW w:w="653" w:type="dxa"/>
+            <w:tcBorders>
+              <w:top w:val="nil"/>
+              <w:left w:val="nil"/>
+              <w:bottom w:val="single" w:sz="4" w:space="0" w:color="auto"/>
+              <w:right w:val="single" w:sz="4" w:space="0" w:color="auto"/>
+            </w:tcBorders>
+            <w:shd w:val="clear" w:color="auto" w:fill="auto"/>
+            <w:noWrap/>
+            <w:vAlign w:val="center"/>
+            <w:hideMark/>
+          </w:tcPr>
+          <w:p>
+            <w:pPr>
+              <w:spacing w:after="0" w:line="240" w:lineRule="auto"/>
+              <w:jc w:val="center"/>
+              <w:rPr>
+                <w:rFonts w:ascii="Times New Roman" w:eastAsia="Times New Roman" w:hAnsi="Times New Roman" w:cs="Times New Roman"/>
+                <w:color w:val="000000"/>
+              </w:rPr>
+            </w:pPr>
+            <w:r>
+              <w:rPr>
+                <w:rFonts w:ascii="Times New Roman" w:eastAsia="Times New Roman" w:hAnsi="Times New Roman" w:cs="Times New Roman"/>
+                <w:color w:val="000000"/>
+              </w:rPr>
+              <w:t>3.7</w:t>
+            </w:r>
+          </w:p>
+        </w:tc>
+        <w:tc>
+          <w:tcPr>
+            <w:tcW w:w="1093" w:type="dxa"/>
+            <w:tcBorders>
+              <w:top w:val="nil"/>
+              <w:left w:val="nil"/>
+              <w:bottom w:val="single" w:sz="4" w:space="0" w:color="auto"/>
+              <w:right w:val="single" w:sz="4" w:space="0" w:color="auto"/>
+            </w:tcBorders>
+            <w:shd w:val="clear" w:color="auto" w:fill="auto"/>
+            <w:noWrap/>
+            <w:vAlign w:val="center"/>
+            <w:hideMark/>
+          </w:tcPr>
+          <w:p>
+            <w:pPr>
+              <w:spacing w:after="0" w:line="240" w:lineRule="auto"/>
+              <w:jc w:val="center"/>
+              <w:rPr>
+                <w:rFonts w:ascii="Times New Roman" w:eastAsia="Times New Roman" w:hAnsi="Times New Roman" w:cs="Times New Roman"/>
+                <w:color w:val="000000"/>
+              </w:rPr>
+            </w:pPr>
+            <w:r>
+              <w:rPr>
+                <w:rFonts w:ascii="Times New Roman" w:eastAsia="Times New Roman" w:hAnsi="Times New Roman" w:cs="Times New Roman"/>
+                <w:color w:val="000000"/>
+              </w:rPr>
+              <w:t>0.235</w:t>
+            </w:r>
+          </w:p>
+        </w:tc>
+        <w:tc>
+          <w:tcPr>
+            <w:tcW w:w="1443" w:type="dxa"/>
+            <w:tcBorders>
+              <w:top w:val="nil"/>
+              <w:left w:val="nil"/>
+              <w:bottom w:val="single" w:sz="4" w:space="0" w:color="auto"/>
+              <w:right w:val="single" w:sz="4" w:space="0" w:color="auto"/>
+            </w:tcBorders>
+            <w:shd w:val="clear" w:color="auto" w:fill="auto"/>
+            <w:noWrap/>
+            <w:vAlign w:val="center"/>
+            <w:hideMark/>
+          </w:tcPr>
+          <w:p>
+            <w:pPr>
+              <w:spacing w:after="0" w:line="240" w:lineRule="auto"/>
+              <w:jc w:val="center"/>
+              <w:rPr>
+                <w:rFonts w:ascii="Times New Roman" w:eastAsia="Times New Roman" w:hAnsi="Times New Roman" w:cs="Times New Roman"/>
+                <w:color w:val="000000"/>
+              </w:rPr>
+            </w:pPr>
+            <w:r>
+              <w:rPr>
+                <w:rFonts w:ascii="Times New Roman" w:eastAsia="Times New Roman" w:hAnsi="Times New Roman" w:cs="Times New Roman"/>
+                <w:color w:val="000000"/>
+              </w:rPr>
+              <w:t>0.005</w:t>
+            </w:r>
+          </w:p>
+        </w:tc>
+        <w:tc>
+          <w:tcPr>
+            <w:tcW w:w="1883" w:type="dxa"/>
+            <w:vMerge/>
+            <w:tcBorders>
+              <w:top w:val="single" w:sz="4" w:space="0" w:color="auto"/>
+              <w:left w:val="single" w:sz="4" w:space="0" w:color="auto"/>
+              <w:bottom w:val="single" w:sz="4" w:space="0" w:color="000000"/>
+              <w:right w:val="single" w:sz="4" w:space="0" w:color="auto"/>
+            </w:tcBorders>
+            <w:vAlign w:val="center"/>
+            <w:hideMark/>
+          </w:tcPr>
+          <w:p>
+            <w:pPr>
+              <w:spacing w:after="0" w:line="240" w:lineRule="auto"/>
+              <w:rPr>
+                <w:rFonts w:ascii="Times New Roman" w:eastAsia="Times New Roman" w:hAnsi="Times New Roman" w:cs="Times New Roman"/>
+                <w:color w:val="000000"/>
+              </w:rPr>
+            </w:pPr>
+          </w:p>
+        </w:tc>
+        <w:tc>
+          <w:tcPr>
+            <w:tcW w:w="1807" w:type="dxa"/>
+            <w:vMerge/>
+            <w:tcBorders>
+              <w:top w:val="single" w:sz="4" w:space="0" w:color="auto"/>
+              <w:left w:val="single" w:sz="4" w:space="0" w:color="auto"/>
+              <w:bottom w:val="single" w:sz="4" w:space="0" w:color="000000"/>
+              <w:right w:val="single" w:sz="4" w:space="0" w:color="auto"/>
+            </w:tcBorders>
+            <w:vAlign w:val="center"/>
+            <w:hideMark/>
+          </w:tcPr>
+          <w:p>
+            <w:pPr>
+              <w:spacing w:after="0" w:line="240" w:lineRule="auto"/>
+              <w:rPr>
+                <w:rFonts w:ascii="Times New Roman" w:eastAsia="Times New Roman" w:hAnsi="Times New Roman" w:cs="Times New Roman"/>
+                <w:color w:val="000000"/>
+              </w:rPr>
+            </w:pPr>
+          </w:p>
+        </w:tc>
+        <w:tc>
+          <w:tcPr>
+            <w:tcW w:w="1883" w:type="dxa"/>
+            <w:vMerge/>
+            <w:tcBorders>
+              <w:top w:val="single" w:sz="4" w:space="0" w:color="auto"/>
+              <w:left w:val="single" w:sz="4" w:space="0" w:color="auto"/>
+              <w:bottom w:val="single" w:sz="4" w:space="0" w:color="000000"/>
+              <w:right w:val="single" w:sz="4" w:space="0" w:color="auto"/>
+            </w:tcBorders>
+            <w:vAlign w:val="center"/>
+            <w:hideMark/>
+          </w:tcPr>
+          <w:p>
+            <w:pPr>
+              <w:spacing w:after="0" w:line="240" w:lineRule="auto"/>
+              <w:rPr>
+                <w:rFonts w:ascii="Times New Roman" w:eastAsia="Times New Roman" w:hAnsi="Times New Roman" w:cs="Times New Roman"/>
+                <w:color w:val="000000"/>
+              </w:rPr>
+            </w:pPr>
+          </w:p>
+        </w:tc>
+      </w:tr>
+      <w:tr>
+        <w:trPr>
+          <w:trHeight w:val="302"/>
+        </w:trPr>
+        <w:tc>
+          <w:tcPr>
+            <w:tcW w:w="1215" w:type="dxa"/>
+            <w:vMerge/>
+            <w:tcBorders>
+              <w:top w:val="single" w:sz="4" w:space="0" w:color="auto"/>
+              <w:left w:val="single" w:sz="4" w:space="0" w:color="auto"/>
+              <w:bottom w:val="thickThinSmallGap" w:sz="24" w:space="0" w:color="auto"/>
+              <w:right w:val="single" w:sz="4" w:space="0" w:color="auto"/>
+            </w:tcBorders>
+            <w:vAlign w:val="center"/>
+            <w:hideMark/>
+          </w:tcPr>
+          <w:p>
+            <w:pPr>
+              <w:spacing w:after="0" w:line="240" w:lineRule="auto"/>
+              <w:rPr>
+                <w:rFonts w:ascii="Times New Roman" w:eastAsia="Times New Roman" w:hAnsi="Times New Roman" w:cs="Times New Roman"/>
+                <w:b/>
+                <w:bCs/>
+                <w:color w:val="FFFFFF"/>
+              </w:rPr>
+            </w:pPr>
+          </w:p>
+        </w:tc>
+        <w:tc>
+          <w:tcPr>
+            <w:tcW w:w="653" w:type="dxa"/>
+            <w:tcBorders>
+              <w:top w:val="nil"/>
+              <w:left w:val="nil"/>
+              <w:bottom w:val="thickThinSmallGap" w:sz="24" w:space="0" w:color="auto"/>
+              <w:right w:val="single" w:sz="4" w:space="0" w:color="auto"/>
+            </w:tcBorders>
+            <w:shd w:val="clear" w:color="auto" w:fill="auto"/>
+            <w:noWrap/>
+            <w:vAlign w:val="center"/>
+            <w:hideMark/>
+          </w:tcPr>
+          <w:p>
+            <w:pPr>
+              <w:spacing w:after="0" w:line="240" w:lineRule="auto"/>
+              <w:jc w:val="center"/>
+              <w:rPr>
+                <w:rFonts w:ascii="Times New Roman" w:eastAsia="Times New Roman" w:hAnsi="Times New Roman" w:cs="Times New Roman"/>
+                <w:color w:val="000000"/>
+              </w:rPr>
+            </w:pPr>
+            <w:r>
+              <w:rPr>
+                <w:rFonts w:ascii="Times New Roman" w:eastAsia="Times New Roman" w:hAnsi="Times New Roman" w:cs="Times New Roman"/>
+                <w:color w:val="000000"/>
+              </w:rPr>
+              <w:t>3.5</w:t>
+            </w:r>
+          </w:p>
+        </w:tc>
+        <w:tc>
+          <w:tcPr>
+            <w:tcW w:w="1093" w:type="dxa"/>
+            <w:tcBorders>
+              <w:top w:val="nil"/>
+              <w:left w:val="nil"/>
+              <w:bottom w:val="thickThinSmallGap" w:sz="24" w:space="0" w:color="auto"/>
+              <w:right w:val="single" w:sz="4" w:space="0" w:color="auto"/>
+            </w:tcBorders>
+            <w:shd w:val="clear" w:color="auto" w:fill="auto"/>
+            <w:noWrap/>
+            <w:vAlign w:val="center"/>
+            <w:hideMark/>
+          </w:tcPr>
+          <w:p>
+            <w:pPr>
+              <w:spacing w:after="0" w:line="240" w:lineRule="auto"/>
+              <w:jc w:val="center"/>
+              <w:rPr>
+                <w:rFonts w:ascii="Times New Roman" w:eastAsia="Times New Roman" w:hAnsi="Times New Roman" w:cs="Times New Roman"/>
+                <w:color w:val="000000"/>
+              </w:rPr>
+            </w:pPr>
+            <w:r>
+              <w:rPr>
+                <w:rFonts w:ascii="Times New Roman" w:eastAsia="Times New Roman" w:hAnsi="Times New Roman" w:cs="Times New Roman"/>
+                <w:color w:val="000000"/>
+              </w:rPr>
+              <w:t>0.249</w:t>
+            </w:r>
+          </w:p>
+        </w:tc>
+        <w:tc>
+          <w:tcPr>
+            <w:tcW w:w="1443" w:type="dxa"/>
+            <w:tcBorders>
+              <w:top w:val="nil"/>
+              <w:left w:val="nil"/>
+              <w:bottom w:val="thickThinSmallGap" w:sz="24" w:space="0" w:color="auto"/>
+              <w:right w:val="single" w:sz="4" w:space="0" w:color="auto"/>
+            </w:tcBorders>
+            <w:shd w:val="clear" w:color="auto" w:fill="auto"/>
+            <w:noWrap/>
+            <w:vAlign w:val="center"/>
+            <w:hideMark/>
+          </w:tcPr>
+          <w:p>
+            <w:pPr>
+              <w:spacing w:after="0" w:line="240" w:lineRule="auto"/>
+              <w:jc w:val="center"/>
+              <w:rPr>
+                <w:rFonts w:ascii="Times New Roman" w:eastAsia="Times New Roman" w:hAnsi="Times New Roman" w:cs="Times New Roman"/>
+                <w:color w:val="000000"/>
+              </w:rPr>
+            </w:pPr>
+            <w:r>
+              <w:rPr>
+                <w:rFonts w:ascii="Times New Roman" w:eastAsia="Times New Roman" w:hAnsi="Times New Roman" w:cs="Times New Roman"/>
+                <w:color w:val="000000"/>
+              </w:rPr>
+              <w:t>0.005</w:t>
+            </w:r>
+          </w:p>
+        </w:tc>
+        <w:tc>
+          <w:tcPr>
+            <w:tcW w:w="1883" w:type="dxa"/>
+            <w:vMerge/>
+            <w:tcBorders>
+              <w:top w:val="single" w:sz="4" w:space="0" w:color="auto"/>
+              <w:left w:val="single" w:sz="4" w:space="0" w:color="auto"/>
+              <w:bottom w:val="thickThinSmallGap" w:sz="24" w:space="0" w:color="auto"/>
+              <w:right w:val="single" w:sz="4" w:space="0" w:color="auto"/>
+            </w:tcBorders>
+            <w:vAlign w:val="center"/>
+            <w:hideMark/>
+          </w:tcPr>
+          <w:p>
+            <w:pPr>
+              <w:spacing w:after="0" w:line="240" w:lineRule="auto"/>
+              <w:rPr>
+                <w:rFonts w:ascii="Times New Roman" w:eastAsia="Times New Roman" w:hAnsi="Times New Roman" w:cs="Times New Roman"/>
+                <w:color w:val="000000"/>
+              </w:rPr>
+            </w:pPr>
+          </w:p>
+        </w:tc>
+        <w:tc>
+          <w:tcPr>
+            <w:tcW w:w="1807" w:type="dxa"/>
+            <w:vMerge/>
+            <w:tcBorders>
+              <w:top w:val="single" w:sz="4" w:space="0" w:color="auto"/>
+              <w:left w:val="single" w:sz="4" w:space="0" w:color="auto"/>
+              <w:bottom w:val="thickThinSmallGap" w:sz="24" w:space="0" w:color="auto"/>
+              <w:right w:val="single" w:sz="4" w:space="0" w:color="auto"/>
+            </w:tcBorders>
+            <w:vAlign w:val="center"/>
+            <w:hideMark/>
+          </w:tcPr>
+          <w:p>
+            <w:pPr>
+              <w:spacing w:after="0" w:line="240" w:lineRule="auto"/>
+              <w:rPr>
+                <w:rFonts w:ascii="Times New Roman" w:eastAsia="Times New Roman" w:hAnsi="Times New Roman" w:cs="Times New Roman"/>
+                <w:color w:val="000000"/>
+              </w:rPr>
+            </w:pPr>
+          </w:p>
+        </w:tc>
+        <w:tc>
+          <w:tcPr>
+            <w:tcW w:w="1883" w:type="dxa"/>
+            <w:vMerge/>
+            <w:tcBorders>
+              <w:top w:val="single" w:sz="4" w:space="0" w:color="auto"/>
+              <w:left w:val="single" w:sz="4" w:space="0" w:color="auto"/>
+              <w:bottom w:val="thickThinSmallGap" w:sz="24" w:space="0" w:color="auto"/>
+              <w:right w:val="single" w:sz="4" w:space="0" w:color="auto"/>
+            </w:tcBorders>
+            <w:vAlign w:val="center"/>
+            <w:hideMark/>
+          </w:tcPr>
+          <w:p>
+            <w:pPr>
+              <w:spacing w:after="0" w:line="240" w:lineRule="auto"/>
+              <w:rPr>
+                <w:rFonts w:ascii="Times New Roman" w:eastAsia="Times New Roman" w:hAnsi="Times New Roman" w:cs="Times New Roman"/>
+                <w:color w:val="000000"/>
+              </w:rPr>
+            </w:pPr>
+          </w:p>
+        </w:tc>
+      </w:tr>
+      <w:tr>
+        <w:trPr>
+          <w:trHeight w:val="302"/>
+        </w:trPr>
+        <w:tc>
+          <w:tcPr>
+            <w:tcW w:w="1215" w:type="dxa"/>
+            <w:vMerge w:val="restart"/>
+            <w:tcBorders>
+              <w:top w:val="thickThinSmallGap" w:sz="24" w:space="0" w:color="auto"/>
+              <w:left w:val="single" w:sz="4" w:space="0" w:color="auto"/>
+              <w:bottom w:val="single" w:sz="4" w:space="0" w:color="auto"/>
+              <w:right w:val="single" w:sz="4" w:space="0" w:color="auto"/>
+            </w:tcBorders>
+            <w:shd w:val="clear" w:color="000000" w:fill="404040"/>
+            <w:noWrap/>
+            <w:vAlign w:val="center"/>
+            <w:hideMark/>
+          </w:tcPr>
+          <w:p>
+            <w:pPr>
+              <w:spacing w:after="0" w:line="240" w:lineRule="auto"/>
+              <w:jc w:val="center"/>
+              <w:rPr>
+                <w:rFonts w:ascii="Times New Roman" w:eastAsia="Times New Roman" w:hAnsi="Times New Roman" w:cs="Times New Roman"/>
+                <w:b/>
+                <w:bCs/>
+                <w:color w:val="FFFFFF"/>
+              </w:rPr>
+            </w:pPr>
+            <w:r>
+              <w:rPr>
+                <w:rFonts w:ascii="Times New Roman" w:eastAsia="Times New Roman" w:hAnsi="Times New Roman" w:cs="Times New Roman"/>
+                <w:b/>
+                <w:bCs/>
+                <w:color w:val="FFFFFF"/>
+              </w:rPr>
+              <w:t>2</w:t>
+            </w:r>
+          </w:p>
+        </w:tc>
+        <w:tc>
+          <w:tcPr>
+            <w:tcW w:w="653" w:type="dxa"/>
+            <w:tcBorders>
+              <w:top w:val="thickThinSmallGap" w:sz="24" w:space="0" w:color="auto"/>
+              <w:left w:val="nil"/>
+              <w:bottom w:val="single" w:sz="4" w:space="0" w:color="auto"/>
+              <w:right w:val="single" w:sz="4" w:space="0" w:color="auto"/>
+            </w:tcBorders>
+            <w:shd w:val="clear" w:color="auto" w:fill="auto"/>
+            <w:noWrap/>
+            <w:vAlign w:val="center"/>
+            <w:hideMark/>
+          </w:tcPr>
+          <w:p>
+            <w:pPr>
+              <w:spacing w:after="0" w:line="240" w:lineRule="auto"/>
+              <w:jc w:val="center"/>
+              <w:rPr>
+                <w:rFonts w:ascii="Times New Roman" w:eastAsia="Times New Roman" w:hAnsi="Times New Roman" w:cs="Times New Roman"/>
+                <w:color w:val="000000"/>
+              </w:rPr>
+            </w:pPr>
+            <w:r>
+              <w:rPr>
+                <w:rFonts w:ascii="Times New Roman" w:eastAsia="Times New Roman" w:hAnsi="Times New Roman" w:cs="Times New Roman"/>
+                <w:color w:val="000000"/>
+              </w:rPr>
+              <w:t>2.3</w:t>
+            </w:r>
+          </w:p>
+        </w:tc>
+        <w:tc>
+          <w:tcPr>
+            <w:tcW w:w="1093" w:type="dxa"/>
+            <w:tcBorders>
+              <w:top w:val="thickThinSmallGap" w:sz="24" w:space="0" w:color="auto"/>
+              <w:left w:val="nil"/>
+              <w:bottom w:val="single" w:sz="4" w:space="0" w:color="auto"/>
+              <w:right w:val="single" w:sz="4" w:space="0" w:color="auto"/>
+            </w:tcBorders>
+            <w:shd w:val="clear" w:color="auto" w:fill="auto"/>
+            <w:noWrap/>
+            <w:vAlign w:val="center"/>
+            <w:hideMark/>
+          </w:tcPr>
+          <w:p>
+            <w:pPr>
+              <w:spacing w:after="0" w:line="240" w:lineRule="auto"/>
+              <w:jc w:val="center"/>
+              <w:rPr>
+                <w:rFonts w:ascii="Times New Roman" w:eastAsia="Times New Roman" w:hAnsi="Times New Roman" w:cs="Times New Roman"/>
+                <w:color w:val="000000"/>
+              </w:rPr>
+            </w:pPr>
+            <w:r>
+              <w:rPr>
+                <w:rFonts w:ascii="Times New Roman" w:eastAsia="Times New Roman" w:hAnsi="Times New Roman" w:cs="Times New Roman"/>
+                <w:color w:val="000000"/>
+              </w:rPr>
+              <w:t>0.378</w:t>
+            </w:r>
+          </w:p>
+        </w:tc>
+        <w:tc>
+          <w:tcPr>
+            <w:tcW w:w="1443" w:type="dxa"/>
+            <w:tcBorders>
+              <w:top w:val="thickThinSmallGap" w:sz="24" w:space="0" w:color="auto"/>
+              <w:left w:val="nil"/>
+              <w:bottom w:val="single" w:sz="4" w:space="0" w:color="auto"/>
+              <w:right w:val="single" w:sz="4" w:space="0" w:color="auto"/>
+            </w:tcBorders>
+            <w:shd w:val="clear" w:color="auto" w:fill="auto"/>
+            <w:noWrap/>
+            <w:vAlign w:val="center"/>
+            <w:hideMark/>
+          </w:tcPr>
+          <w:p>
+            <w:pPr>
+              <w:spacing w:after="0" w:line="240" w:lineRule="auto"/>
+              <w:jc w:val="center"/>
+              <w:rPr>
+                <w:rFonts w:ascii="Times New Roman" w:eastAsia="Times New Roman" w:hAnsi="Times New Roman" w:cs="Times New Roman"/>
+                <w:color w:val="000000"/>
+              </w:rPr>
+            </w:pPr>
+            <w:r>
+              <w:rPr>
+                <w:rFonts w:ascii="Times New Roman" w:eastAsia="Times New Roman" w:hAnsi="Times New Roman" w:cs="Times New Roman"/>
+                <w:color w:val="000000"/>
+              </w:rPr>
+              <w:t>0.010</w:t>
+            </w:r>
+          </w:p>
+        </w:tc>
+        <w:tc>
+          <w:tcPr>
+            <w:tcW w:w="1883" w:type="dxa"/>
+            <w:vMerge w:val="restart"/>
+            <w:tcBorders>
+              <w:top w:val="thickThinSmallGap" w:sz="24" w:space="0" w:color="auto"/>
+              <w:left w:val="single" w:sz="4" w:space="0" w:color="auto"/>
+              <w:bottom w:val="single" w:sz="4" w:space="0" w:color="000000"/>
+              <w:right w:val="single" w:sz="4" w:space="0" w:color="auto"/>
+            </w:tcBorders>
+            <w:shd w:val="clear" w:color="auto" w:fill="auto"/>
+            <w:noWrap/>
+            <w:vAlign w:val="center"/>
+            <w:hideMark/>
+          </w:tcPr>
+          <w:p>
+            <w:pPr>
+              <w:spacing w:after="0" w:line="240" w:lineRule="auto"/>
+              <w:jc w:val="center"/>
+              <w:rPr>
+                <w:rFonts w:ascii="Times New Roman" w:eastAsia="Times New Roman" w:hAnsi="Times New Roman" w:cs="Times New Roman"/>
+                <w:color w:val="000000"/>
+              </w:rPr>
+            </w:pPr>
+            <w:r>
+              <w:rPr>
+                <w:rFonts w:ascii="Times New Roman" w:eastAsia="Times New Roman" w:hAnsi="Times New Roman" w:cs="Times New Roman"/>
+                <w:color w:val="000000"/>
+              </w:rPr>
+              <w:t>0.01648</w:t>
+            </w:r>
+          </w:p>
+        </w:tc>
+        <w:tc>
+          <w:tcPr>
+            <w:tcW w:w="1807" w:type="dxa"/>
+            <w:vMerge w:val="restart"/>
+            <w:tcBorders>
+              <w:top w:val="thickThinSmallGap" w:sz="24" w:space="0" w:color="auto"/>
+              <w:left w:val="single" w:sz="4" w:space="0" w:color="auto"/>
+              <w:bottom w:val="single" w:sz="4" w:space="0" w:color="000000"/>
+              <w:right w:val="single" w:sz="4" w:space="0" w:color="auto"/>
+            </w:tcBorders>
+            <w:shd w:val="clear" w:color="auto" w:fill="auto"/>
+            <w:noWrap/>
+            <w:vAlign w:val="center"/>
+            <w:hideMark/>
+          </w:tcPr>
+          <w:p>
+            <w:pPr>
+              <w:spacing w:after="0" w:line="240" w:lineRule="auto"/>
+              <w:jc w:val="center"/>
+              <w:rPr>
+                <w:rFonts w:ascii="Times New Roman" w:eastAsia="Times New Roman" w:hAnsi="Times New Roman" w:cs="Times New Roman"/>
+                <w:color w:val="000000"/>
+              </w:rPr>
+            </w:pPr>
+            <w:r>
+              <w:rPr>
+                <w:rFonts w:ascii="Times New Roman" w:eastAsia="Times New Roman" w:hAnsi="Times New Roman" w:cs="Times New Roman"/>
+                <w:color w:val="000000"/>
+              </w:rPr>
+              <w:t>0.379</w:t>
+            </w:r>
+          </w:p>
+        </w:tc>
+        <w:tc>
+          <w:tcPr>
+            <w:tcW w:w="1883" w:type="dxa"/>
+            <w:vMerge w:val="restart"/>
+            <w:tcBorders>
+              <w:top w:val="thickThinSmallGap" w:sz="24" w:space="0" w:color="auto"/>
+              <w:left w:val="single" w:sz="4" w:space="0" w:color="auto"/>
+              <w:bottom w:val="single" w:sz="4" w:space="0" w:color="000000"/>
+              <w:right w:val="single" w:sz="4" w:space="0" w:color="auto"/>
+            </w:tcBorders>
+            <w:shd w:val="clear" w:color="auto" w:fill="auto"/>
+            <w:noWrap/>
+            <w:vAlign w:val="center"/>
+            <w:hideMark/>
+          </w:tcPr>
+          <w:p>
+            <w:pPr>
+              <w:spacing w:after="0" w:line="240" w:lineRule="auto"/>
+              <w:jc w:val="center"/>
+              <w:rPr>
+                <w:rFonts w:ascii="Times New Roman" w:eastAsia="Times New Roman" w:hAnsi="Times New Roman" w:cs="Times New Roman"/>
+                <w:color w:val="000000"/>
+              </w:rPr>
+            </w:pPr>
+            <w:r>
+              <w:rPr>
+                <w:rFonts w:ascii="Times New Roman" w:eastAsia="Times New Roman" w:hAnsi="Times New Roman" w:cs="Times New Roman"/>
+                <w:color w:val="000000"/>
+              </w:rPr>
+              <w:t>9.48</w:t>
+            </w:r>
+          </w:p>
+        </w:tc>
+      </w:tr>
+      <w:tr>
+        <w:trPr>
+          <w:trHeight w:val="302"/>
+        </w:trPr>
+        <w:tc>
+          <w:tcPr>
+            <w:tcW w:w="1215" w:type="dxa"/>
+            <w:vMerge/>
+            <w:tcBorders>
+              <w:top w:val="nil"/>
+              <w:left w:val="single" w:sz="4" w:space="0" w:color="auto"/>
+              <w:bottom w:val="single" w:sz="4" w:space="0" w:color="auto"/>
+              <w:right w:val="single" w:sz="4" w:space="0" w:color="auto"/>
+            </w:tcBorders>
+            <w:vAlign w:val="center"/>
+            <w:hideMark/>
+          </w:tcPr>
+          <w:p>
+            <w:pPr>
+              <w:spacing w:after="0" w:line="240" w:lineRule="auto"/>
+              <w:rPr>
+                <w:rFonts w:ascii="Times New Roman" w:eastAsia="Times New Roman" w:hAnsi="Times New Roman" w:cs="Times New Roman"/>
+                <w:b/>
+                <w:bCs/>
+                <w:color w:val="FFFFFF"/>
+              </w:rPr>
+            </w:pPr>
+          </w:p>
+        </w:tc>
+        <w:tc>
+          <w:tcPr>
+            <w:tcW w:w="653" w:type="dxa"/>
+            <w:tcBorders>
+              <w:top w:val="nil"/>
+              <w:left w:val="nil"/>
+              <w:bottom w:val="single" w:sz="4" w:space="0" w:color="auto"/>
+              <w:right w:val="single" w:sz="4" w:space="0" w:color="auto"/>
+            </w:tcBorders>
+            <w:shd w:val="clear" w:color="auto" w:fill="auto"/>
+            <w:noWrap/>
+            <w:vAlign w:val="center"/>
+            <w:hideMark/>
+          </w:tcPr>
+          <w:p>
+            <w:pPr>
+              <w:spacing w:after="0" w:line="240" w:lineRule="auto"/>
+              <w:jc w:val="center"/>
+              <w:rPr>
+                <w:rFonts w:ascii="Times New Roman" w:eastAsia="Times New Roman" w:hAnsi="Times New Roman" w:cs="Times New Roman"/>
+                <w:color w:val="000000"/>
+              </w:rPr>
+            </w:pPr>
+            <w:r>
+              <w:rPr>
+                <w:rFonts w:ascii="Times New Roman" w:eastAsia="Times New Roman" w:hAnsi="Times New Roman" w:cs="Times New Roman"/>
+                <w:color w:val="000000"/>
+              </w:rPr>
+              <w:t>2.4</w:t>
+            </w:r>
+          </w:p>
+        </w:tc>
+        <w:tc>
+          <w:tcPr>
+            <w:tcW w:w="1093" w:type="dxa"/>
+            <w:tcBorders>
+              <w:top w:val="nil"/>
+              <w:left w:val="nil"/>
+              <w:bottom w:val="single" w:sz="4" w:space="0" w:color="auto"/>
+              <w:right w:val="single" w:sz="4" w:space="0" w:color="auto"/>
+            </w:tcBorders>
+            <w:shd w:val="clear" w:color="auto" w:fill="auto"/>
+            <w:noWrap/>
+            <w:vAlign w:val="center"/>
+            <w:hideMark/>
+          </w:tcPr>
+          <w:p>
+            <w:pPr>
+              <w:spacing w:after="0" w:line="240" w:lineRule="auto"/>
+              <w:jc w:val="center"/>
+              <w:rPr>
+                <w:rFonts w:ascii="Times New Roman" w:eastAsia="Times New Roman" w:hAnsi="Times New Roman" w:cs="Times New Roman"/>
+                <w:color w:val="000000"/>
+              </w:rPr>
+            </w:pPr>
+            <w:r>
+              <w:rPr>
+                <w:rFonts w:ascii="Times New Roman" w:eastAsia="Times New Roman" w:hAnsi="Times New Roman" w:cs="Times New Roman"/>
+                <w:color w:val="000000"/>
+              </w:rPr>
+              <w:t>0.363</w:t>
+            </w:r>
+          </w:p>
+        </w:tc>
+        <w:tc>
+          <w:tcPr>
+            <w:tcW w:w="1443" w:type="dxa"/>
+            <w:tcBorders>
+              <w:top w:val="nil"/>
+              <w:left w:val="nil"/>
+              <w:bottom w:val="single" w:sz="4" w:space="0" w:color="auto"/>
+              <w:right w:val="single" w:sz="4" w:space="0" w:color="auto"/>
+            </w:tcBorders>
+            <w:shd w:val="clear" w:color="auto" w:fill="auto"/>
+            <w:noWrap/>
+            <w:vAlign w:val="center"/>
+            <w:hideMark/>
+          </w:tcPr>
+          <w:p>
+            <w:pPr>
+              <w:spacing w:after="0" w:line="240" w:lineRule="auto"/>
+              <w:jc w:val="center"/>
+              <w:rPr>
+                <w:rFonts w:ascii="Times New Roman" w:eastAsia="Times New Roman" w:hAnsi="Times New Roman" w:cs="Times New Roman"/>
+                <w:color w:val="000000"/>
+              </w:rPr>
+            </w:pPr>
+            <w:r>
+              <w:rPr>
+                <w:rFonts w:ascii="Times New Roman" w:eastAsia="Times New Roman" w:hAnsi="Times New Roman" w:cs="Times New Roman"/>
+                <w:color w:val="000000"/>
+              </w:rPr>
+              <w:t>0.010</w:t>
+            </w:r>
+          </w:p>
+        </w:tc>
+        <w:tc>
+          <w:tcPr>
+            <w:tcW w:w="1883" w:type="dxa"/>
+            <w:vMerge/>
+            <w:tcBorders>
+              <w:top w:val="nil"/>
+              <w:left w:val="single" w:sz="4" w:space="0" w:color="auto"/>
+              <w:bottom w:val="single" w:sz="4" w:space="0" w:color="000000"/>
+              <w:right w:val="single" w:sz="4" w:space="0" w:color="auto"/>
+            </w:tcBorders>
+            <w:vAlign w:val="center"/>
+            <w:hideMark/>
+          </w:tcPr>
+          <w:p>
+            <w:pPr>
+              <w:spacing w:after="0" w:line="240" w:lineRule="auto"/>
+              <w:rPr>
+                <w:rFonts w:ascii="Times New Roman" w:eastAsia="Times New Roman" w:hAnsi="Times New Roman" w:cs="Times New Roman"/>
+                <w:color w:val="000000"/>
+              </w:rPr>
+            </w:pPr>
+          </w:p>
+        </w:tc>
+        <w:tc>
+          <w:tcPr>
+            <w:tcW w:w="1807" w:type="dxa"/>
+            <w:vMerge/>
+            <w:tcBorders>
+              <w:top w:val="nil"/>
+              <w:left w:val="single" w:sz="4" w:space="0" w:color="auto"/>
+              <w:bottom w:val="single" w:sz="4" w:space="0" w:color="000000"/>
+              <w:right w:val="single" w:sz="4" w:space="0" w:color="auto"/>
+            </w:tcBorders>
+            <w:vAlign w:val="center"/>
+            <w:hideMark/>
+          </w:tcPr>
+          <w:p>
+            <w:pPr>
+              <w:spacing w:after="0" w:line="240" w:lineRule="auto"/>
+              <w:rPr>
+                <w:rFonts w:ascii="Times New Roman" w:eastAsia="Times New Roman" w:hAnsi="Times New Roman" w:cs="Times New Roman"/>
+                <w:color w:val="000000"/>
+              </w:rPr>
+            </w:pPr>
+          </w:p>
+        </w:tc>
+        <w:tc>
+          <w:tcPr>
+            <w:tcW w:w="1883" w:type="dxa"/>
+            <w:vMerge/>
+            <w:tcBorders>
+              <w:top w:val="nil"/>
+              <w:left w:val="single" w:sz="4" w:space="0" w:color="auto"/>
+              <w:bottom w:val="single" w:sz="4" w:space="0" w:color="000000"/>
+              <w:right w:val="single" w:sz="4" w:space="0" w:color="auto"/>
+            </w:tcBorders>
+            <w:vAlign w:val="center"/>
+            <w:hideMark/>
+          </w:tcPr>
+          <w:p>
+            <w:pPr>
+              <w:spacing w:after="0" w:line="240" w:lineRule="auto"/>
+              <w:rPr>
+                <w:rFonts w:ascii="Times New Roman" w:eastAsia="Times New Roman" w:hAnsi="Times New Roman" w:cs="Times New Roman"/>
+                <w:color w:val="000000"/>
+              </w:rPr>
+            </w:pPr>
+          </w:p>
+        </w:tc>
+      </w:tr>
+      <w:tr>
+        <w:trPr>
+          <w:trHeight w:val="302"/>
+        </w:trPr>
+        <w:tc>
+          <w:tcPr>
+            <w:tcW w:w="1215" w:type="dxa"/>
+            <w:vMerge/>
+            <w:tcBorders>
+              <w:top w:val="nil"/>
+              <w:left w:val="single" w:sz="4" w:space="0" w:color="auto"/>
+              <w:bottom w:val="thickThinSmallGap" w:sz="24" w:space="0" w:color="auto"/>
+              <w:right w:val="single" w:sz="4" w:space="0" w:color="auto"/>
+            </w:tcBorders>
+            <w:vAlign w:val="center"/>
+            <w:hideMark/>
+          </w:tcPr>
+          <w:p>
+            <w:pPr>
+              <w:spacing w:after="0" w:line="240" w:lineRule="auto"/>
+              <w:rPr>
+                <w:rFonts w:ascii="Times New Roman" w:eastAsia="Times New Roman" w:hAnsi="Times New Roman" w:cs="Times New Roman"/>
+                <w:b/>
+                <w:bCs/>
+                <w:color w:val="FFFFFF"/>
+              </w:rPr>
+            </w:pPr>
+          </w:p>
+        </w:tc>
+        <w:tc>
+          <w:tcPr>
+            <w:tcW w:w="653" w:type="dxa"/>
+            <w:tcBorders>
+              <w:top w:val="nil"/>
+              <w:left w:val="nil"/>
+              <w:bottom w:val="thickThinSmallGap" w:sz="24" w:space="0" w:color="auto"/>
+              <w:right w:val="single" w:sz="4" w:space="0" w:color="auto"/>
+            </w:tcBorders>
+            <w:shd w:val="clear" w:color="auto" w:fill="auto"/>
+            <w:noWrap/>
+            <w:vAlign w:val="center"/>
+            <w:hideMark/>
+          </w:tcPr>
+          <w:p>
+            <w:pPr>
+              <w:spacing w:after="0" w:line="240" w:lineRule="auto"/>
+              <w:jc w:val="center"/>
+              <w:rPr>
+                <w:rFonts w:ascii="Times New Roman" w:eastAsia="Times New Roman" w:hAnsi="Times New Roman" w:cs="Times New Roman"/>
+                <w:color w:val="000000"/>
+              </w:rPr>
+            </w:pPr>
+            <w:r>
+              <w:rPr>
+                <w:rFonts w:ascii="Times New Roman" w:eastAsia="Times New Roman" w:hAnsi="Times New Roman" w:cs="Times New Roman"/>
+                <w:color w:val="000000"/>
+              </w:rPr>
+              <w:t>2.2</w:t>
+            </w:r>
+          </w:p>
+        </w:tc>
+        <w:tc>
+          <w:tcPr>
+            <w:tcW w:w="1093" w:type="dxa"/>
+            <w:tcBorders>
+              <w:top w:val="nil"/>
+              <w:left w:val="nil"/>
+              <w:bottom w:val="thickThinSmallGap" w:sz="24" w:space="0" w:color="auto"/>
+              <w:right w:val="single" w:sz="4" w:space="0" w:color="auto"/>
+            </w:tcBorders>
+            <w:shd w:val="clear" w:color="auto" w:fill="auto"/>
+            <w:noWrap/>
+            <w:vAlign w:val="center"/>
+            <w:hideMark/>
+          </w:tcPr>
+          <w:p>
+            <w:pPr>
+              <w:spacing w:after="0" w:line="240" w:lineRule="auto"/>
+              <w:jc w:val="center"/>
+              <w:rPr>
+                <w:rFonts w:ascii="Times New Roman" w:eastAsia="Times New Roman" w:hAnsi="Times New Roman" w:cs="Times New Roman"/>
+                <w:color w:val="000000"/>
+              </w:rPr>
+            </w:pPr>
+            <w:r>
+              <w:rPr>
+                <w:rFonts w:ascii="Times New Roman" w:eastAsia="Times New Roman" w:hAnsi="Times New Roman" w:cs="Times New Roman"/>
+                <w:color w:val="000000"/>
+              </w:rPr>
+              <w:t>0.395</w:t>
+            </w:r>
+          </w:p>
+        </w:tc>
+        <w:tc>
+          <w:tcPr>
+            <w:tcW w:w="1443" w:type="dxa"/>
+            <w:tcBorders>
+              <w:top w:val="nil"/>
+              <w:left w:val="nil"/>
+              <w:bottom w:val="thickThinSmallGap" w:sz="24" w:space="0" w:color="auto"/>
+              <w:right w:val="single" w:sz="4" w:space="0" w:color="auto"/>
+            </w:tcBorders>
+            <w:shd w:val="clear" w:color="auto" w:fill="auto"/>
+            <w:noWrap/>
+            <w:vAlign w:val="center"/>
+            <w:hideMark/>
+          </w:tcPr>
+          <w:p>
+            <w:pPr>
+              <w:spacing w:after="0" w:line="240" w:lineRule="auto"/>
+              <w:jc w:val="center"/>
+              <w:rPr>
+                <w:rFonts w:ascii="Times New Roman" w:eastAsia="Times New Roman" w:hAnsi="Times New Roman" w:cs="Times New Roman"/>
+                <w:color w:val="000000"/>
+              </w:rPr>
+            </w:pPr>
+            <w:r>
+              <w:rPr>
+                <w:rFonts w:ascii="Times New Roman" w:eastAsia="Times New Roman" w:hAnsi="Times New Roman" w:cs="Times New Roman"/>
+                <w:color w:val="000000"/>
+              </w:rPr>
+              <w:t>0.011</w:t>
+            </w:r>
+          </w:p>
+        </w:tc>
+        <w:tc>
+          <w:tcPr>
+            <w:tcW w:w="1883" w:type="dxa"/>
+            <w:vMerge/>
+            <w:tcBorders>
+              <w:top w:val="nil"/>
+              <w:left w:val="single" w:sz="4" w:space="0" w:color="auto"/>
+              <w:bottom w:val="thickThinSmallGap" w:sz="24" w:space="0" w:color="auto"/>
+              <w:right w:val="single" w:sz="4" w:space="0" w:color="auto"/>
+            </w:tcBorders>
+            <w:vAlign w:val="center"/>
+            <w:hideMark/>
+          </w:tcPr>
+          <w:p>
+            <w:pPr>
+              <w:spacing w:after="0" w:line="240" w:lineRule="auto"/>
+              <w:rPr>
+                <w:rFonts w:ascii="Times New Roman" w:eastAsia="Times New Roman" w:hAnsi="Times New Roman" w:cs="Times New Roman"/>
+                <w:color w:val="000000"/>
+              </w:rPr>
+            </w:pPr>
+          </w:p>
+        </w:tc>
+        <w:tc>
+          <w:tcPr>
+            <w:tcW w:w="1807" w:type="dxa"/>
+            <w:vMerge/>
+            <w:tcBorders>
+              <w:top w:val="nil"/>
+              <w:left w:val="single" w:sz="4" w:space="0" w:color="auto"/>
+              <w:bottom w:val="thickThinSmallGap" w:sz="24" w:space="0" w:color="auto"/>
+              <w:right w:val="single" w:sz="4" w:space="0" w:color="auto"/>
+            </w:tcBorders>
+            <w:vAlign w:val="center"/>
+            <w:hideMark/>
+          </w:tcPr>
+          <w:p>
+            <w:pPr>
+              <w:spacing w:after="0" w:line="240" w:lineRule="auto"/>
+              <w:rPr>
+                <w:rFonts w:ascii="Times New Roman" w:eastAsia="Times New Roman" w:hAnsi="Times New Roman" w:cs="Times New Roman"/>
+                <w:color w:val="000000"/>
+              </w:rPr>
+            </w:pPr>
+          </w:p>
+        </w:tc>
+        <w:tc>
+          <w:tcPr>
+            <w:tcW w:w="1883" w:type="dxa"/>
+            <w:vMerge/>
+            <w:tcBorders>
+              <w:top w:val="nil"/>
+              <w:left w:val="single" w:sz="4" w:space="0" w:color="auto"/>
+              <w:bottom w:val="thickThinSmallGap" w:sz="24" w:space="0" w:color="auto"/>
+              <w:right w:val="single" w:sz="4" w:space="0" w:color="auto"/>
+            </w:tcBorders>
+            <w:vAlign w:val="center"/>
+            <w:hideMark/>
+          </w:tcPr>
+          <w:p>
+            <w:pPr>
+              <w:spacing w:after="0" w:line="240" w:lineRule="auto"/>
+              <w:rPr>
+                <w:rFonts w:ascii="Times New Roman" w:eastAsia="Times New Roman" w:hAnsi="Times New Roman" w:cs="Times New Roman"/>
+                <w:color w:val="000000"/>
+              </w:rPr>
+            </w:pPr>
+          </w:p>
+        </w:tc>
+      </w:tr>
+      <w:tr>
+        <w:trPr>
+          <w:trHeight w:val="302"/>
+        </w:trPr>
+        <w:tc>
+          <w:tcPr>
+            <w:tcW w:w="1215" w:type="dxa"/>
+            <w:vMerge w:val="restart"/>
+            <w:tcBorders>
+              <w:top w:val="thickThinSmallGap" w:sz="24" w:space="0" w:color="auto"/>
+              <w:left w:val="single" w:sz="4" w:space="0" w:color="auto"/>
+              <w:bottom w:val="single" w:sz="4" w:space="0" w:color="auto"/>
+              <w:right w:val="single" w:sz="4" w:space="0" w:color="auto"/>
+            </w:tcBorders>
+            <w:shd w:val="clear" w:color="000000" w:fill="404040"/>
+            <w:noWrap/>
+            <w:vAlign w:val="center"/>
+            <w:hideMark/>
+          </w:tcPr>
+          <w:p>
+            <w:pPr>
+              <w:spacing w:after="0" w:line="240" w:lineRule="auto"/>
+              <w:jc w:val="center"/>
+              <w:rPr>
+                <w:rFonts w:ascii="Times New Roman" w:eastAsia="Times New Roman" w:hAnsi="Times New Roman" w:cs="Times New Roman"/>
+                <w:b/>
+                <w:bCs/>
+                <w:color w:val="FFFFFF"/>
+              </w:rPr>
+            </w:pPr>
+            <w:r>
+              <w:rPr>
+                <w:rFonts w:ascii="Times New Roman" w:eastAsia="Times New Roman" w:hAnsi="Times New Roman" w:cs="Times New Roman"/>
+                <w:b/>
+                <w:bCs/>
+                <w:color w:val="FFFFFF"/>
+              </w:rPr>
+              <w:t>3</w:t>
+            </w:r>
+          </w:p>
+        </w:tc>
+        <w:tc>
+          <w:tcPr>
+            <w:tcW w:w="653" w:type="dxa"/>
+            <w:tcBorders>
+              <w:top w:val="thickThinSmallGap" w:sz="24" w:space="0" w:color="auto"/>
+              <w:left w:val="nil"/>
+              <w:bottom w:val="single" w:sz="4" w:space="0" w:color="auto"/>
+              <w:right w:val="single" w:sz="4" w:space="0" w:color="auto"/>
+            </w:tcBorders>
+            <w:shd w:val="clear" w:color="auto" w:fill="auto"/>
+            <w:noWrap/>
+            <w:vAlign w:val="center"/>
+            <w:hideMark/>
+          </w:tcPr>
+          <w:p>
+            <w:pPr>
+              <w:spacing w:after="0" w:line="240" w:lineRule="auto"/>
+              <w:jc w:val="center"/>
+              <w:rPr>
+                <w:rFonts w:ascii="Times New Roman" w:eastAsia="Times New Roman" w:hAnsi="Times New Roman" w:cs="Times New Roman"/>
+                <w:color w:val="000000"/>
+              </w:rPr>
+            </w:pPr>
+            <w:r>
+              <w:rPr>
+                <w:rFonts w:ascii="Times New Roman" w:eastAsia="Times New Roman" w:hAnsi="Times New Roman" w:cs="Times New Roman"/>
+                <w:color w:val="000000"/>
+              </w:rPr>
+              <w:t>1.8</w:t>
+            </w:r>
+          </w:p>
+        </w:tc>
+        <w:tc>
+          <w:tcPr>
+            <w:tcW w:w="1093" w:type="dxa"/>
+            <w:tcBorders>
+              <w:top w:val="thickThinSmallGap" w:sz="24" w:space="0" w:color="auto"/>
+              <w:left w:val="nil"/>
+              <w:bottom w:val="single" w:sz="4" w:space="0" w:color="auto"/>
+              <w:right w:val="single" w:sz="4" w:space="0" w:color="auto"/>
+            </w:tcBorders>
+            <w:shd w:val="clear" w:color="auto" w:fill="auto"/>
+            <w:noWrap/>
+            <w:vAlign w:val="center"/>
+            <w:hideMark/>
+          </w:tcPr>
+          <w:p>
+            <w:pPr>
+              <w:spacing w:after="0" w:line="240" w:lineRule="auto"/>
+              <w:jc w:val="center"/>
+              <w:rPr>
+                <w:rFonts w:ascii="Times New Roman" w:eastAsia="Times New Roman" w:hAnsi="Times New Roman" w:cs="Times New Roman"/>
+                <w:color w:val="000000"/>
+              </w:rPr>
+            </w:pPr>
+            <w:r>
+              <w:rPr>
+                <w:rFonts w:ascii="Times New Roman" w:eastAsia="Times New Roman" w:hAnsi="Times New Roman" w:cs="Times New Roman"/>
+                <w:color w:val="000000"/>
+              </w:rPr>
+              <w:t>0.483</w:t>
+            </w:r>
+          </w:p>
+        </w:tc>
+        <w:tc>
+          <w:tcPr>
+            <w:tcW w:w="1443" w:type="dxa"/>
+            <w:tcBorders>
+              <w:top w:val="thickThinSmallGap" w:sz="24" w:space="0" w:color="auto"/>
+              <w:left w:val="nil"/>
+              <w:bottom w:val="single" w:sz="4" w:space="0" w:color="auto"/>
+              <w:right w:val="single" w:sz="4" w:space="0" w:color="auto"/>
+            </w:tcBorders>
+            <w:shd w:val="clear" w:color="auto" w:fill="auto"/>
+            <w:noWrap/>
+            <w:vAlign w:val="center"/>
+            <w:hideMark/>
+          </w:tcPr>
+          <w:p>
+            <w:pPr>
+              <w:spacing w:after="0" w:line="240" w:lineRule="auto"/>
+              <w:jc w:val="center"/>
+              <w:rPr>
+                <w:rFonts w:ascii="Times New Roman" w:eastAsia="Times New Roman" w:hAnsi="Times New Roman" w:cs="Times New Roman"/>
+                <w:color w:val="000000"/>
+              </w:rPr>
+            </w:pPr>
+            <w:r>
+              <w:rPr>
+                <w:rFonts w:ascii="Times New Roman" w:eastAsia="Times New Roman" w:hAnsi="Times New Roman" w:cs="Times New Roman"/>
+                <w:color w:val="000000"/>
+              </w:rPr>
+              <w:t>0.016</w:t>
+            </w:r>
+          </w:p>
+        </w:tc>
+        <w:tc>
+          <w:tcPr>
+            <w:tcW w:w="1883" w:type="dxa"/>
+            <w:vMerge w:val="restart"/>
+            <w:tcBorders>
+              <w:top w:val="thickThinSmallGap" w:sz="24" w:space="0" w:color="auto"/>
+              <w:left w:val="single" w:sz="4" w:space="0" w:color="auto"/>
+              <w:bottom w:val="single" w:sz="4" w:space="0" w:color="000000"/>
+              <w:right w:val="single" w:sz="4" w:space="0" w:color="auto"/>
+            </w:tcBorders>
+            <w:shd w:val="clear" w:color="auto" w:fill="auto"/>
+            <w:noWrap/>
+            <w:vAlign w:val="center"/>
+            <w:hideMark/>
+          </w:tcPr>
+          <w:p>
+            <w:pPr>
+              <w:spacing w:after="0" w:line="240" w:lineRule="auto"/>
+              <w:jc w:val="center"/>
+              <w:rPr>
+                <w:rFonts w:ascii="Times New Roman" w:eastAsia="Times New Roman" w:hAnsi="Times New Roman" w:cs="Times New Roman"/>
+                <w:color w:val="000000"/>
+              </w:rPr>
+            </w:pPr>
+            <w:r>
+              <w:rPr>
+                <w:rFonts w:ascii="Times New Roman" w:eastAsia="Times New Roman" w:hAnsi="Times New Roman" w:cs="Times New Roman"/>
+                <w:color w:val="000000"/>
+              </w:rPr>
+              <w:t>0.03023</w:t>
+            </w:r>
+          </w:p>
+        </w:tc>
+        <w:tc>
+          <w:tcPr>
+            <w:tcW w:w="1807" w:type="dxa"/>
+            <w:vMerge w:val="restart"/>
+            <w:tcBorders>
+              <w:top w:val="thickThinSmallGap" w:sz="24" w:space="0" w:color="auto"/>
+              <w:left w:val="single" w:sz="4" w:space="0" w:color="auto"/>
+              <w:bottom w:val="single" w:sz="4" w:space="0" w:color="000000"/>
+              <w:right w:val="single" w:sz="4" w:space="0" w:color="auto"/>
+            </w:tcBorders>
+            <w:shd w:val="clear" w:color="auto" w:fill="auto"/>
+            <w:noWrap/>
+            <w:vAlign w:val="center"/>
+            <w:hideMark/>
+          </w:tcPr>
+          <w:p>
+            <w:pPr>
+              <w:spacing w:after="0" w:line="240" w:lineRule="auto"/>
+              <w:jc w:val="center"/>
+              <w:rPr>
+                <w:rFonts w:ascii="Times New Roman" w:eastAsia="Times New Roman" w:hAnsi="Times New Roman" w:cs="Times New Roman"/>
+                <w:color w:val="000000"/>
+              </w:rPr>
+            </w:pPr>
+            <w:r>
+              <w:rPr>
+                <w:rFonts w:ascii="Times New Roman" w:eastAsia="Times New Roman" w:hAnsi="Times New Roman" w:cs="Times New Roman"/>
+                <w:color w:val="000000"/>
+              </w:rPr>
+              <w:t>0.513</w:t>
+            </w:r>
+          </w:p>
+        </w:tc>
+        <w:tc>
+          <w:tcPr>
+            <w:tcW w:w="1883" w:type="dxa"/>
+            <w:vMerge w:val="restart"/>
+            <w:tcBorders>
+              <w:top w:val="thickThinSmallGap" w:sz="24" w:space="0" w:color="auto"/>
+              <w:left w:val="single" w:sz="4" w:space="0" w:color="auto"/>
+              <w:bottom w:val="single" w:sz="4" w:space="0" w:color="000000"/>
+              <w:right w:val="single" w:sz="4" w:space="0" w:color="auto"/>
+            </w:tcBorders>
+            <w:shd w:val="clear" w:color="auto" w:fill="auto"/>
+            <w:noWrap/>
+            <w:vAlign w:val="center"/>
+            <w:hideMark/>
+          </w:tcPr>
+          <w:p>
+            <w:pPr>
+              <w:spacing w:after="0" w:line="240" w:lineRule="auto"/>
+              <w:jc w:val="center"/>
+              <w:rPr>
+                <w:rFonts w:ascii="Times New Roman" w:eastAsia="Times New Roman" w:hAnsi="Times New Roman" w:cs="Times New Roman"/>
+                <w:color w:val="000000"/>
+              </w:rPr>
+            </w:pPr>
+            <w:r>
+              <w:rPr>
+                <w:rFonts w:ascii="Times New Roman" w:eastAsia="Times New Roman" w:hAnsi="Times New Roman" w:cs="Times New Roman"/>
+                <w:color w:val="000000"/>
+              </w:rPr>
+              <w:t>13.56</w:t>
+            </w:r>
+          </w:p>
+        </w:tc>
+      </w:tr>
+      <w:tr>
+        <w:trPr>
+          <w:trHeight w:val="302"/>
+        </w:trPr>
+        <w:tc>
+          <w:tcPr>
+            <w:tcW w:w="1215" w:type="dxa"/>
+            <w:vMerge/>
+            <w:tcBorders>
+              <w:top w:val="nil"/>
+              <w:left w:val="single" w:sz="4" w:space="0" w:color="auto"/>
+              <w:bottom w:val="single" w:sz="4" w:space="0" w:color="auto"/>
+              <w:right w:val="single" w:sz="4" w:space="0" w:color="auto"/>
+            </w:tcBorders>
+            <w:vAlign w:val="center"/>
+            <w:hideMark/>
+          </w:tcPr>
+          <w:p>
+            <w:pPr>
+              <w:spacing w:after="0" w:line="240" w:lineRule="auto"/>
+              <w:rPr>
+                <w:rFonts w:ascii="Calibri" w:eastAsia="Times New Roman" w:hAnsi="Calibri" w:cs="Times New Roman"/>
+                <w:b/>
+                <w:bCs/>
+                <w:color w:val="FFFFFF"/>
+              </w:rPr>
+            </w:pPr>
+          </w:p>
+        </w:tc>
+        <w:tc>
+          <w:tcPr>
+            <w:tcW w:w="653" w:type="dxa"/>
+            <w:tcBorders>
+              <w:top w:val="nil"/>
+              <w:left w:val="nil"/>
+              <w:bottom w:val="single" w:sz="4" w:space="0" w:color="auto"/>
+              <w:right w:val="single" w:sz="4" w:space="0" w:color="auto"/>
+            </w:tcBorders>
+            <w:shd w:val="clear" w:color="auto" w:fill="auto"/>
+            <w:noWrap/>
+            <w:vAlign w:val="center"/>
+            <w:hideMark/>
+          </w:tcPr>
+          <w:p>
+            <w:pPr>
+              <w:spacing w:after="0" w:line="240" w:lineRule="auto"/>
+              <w:jc w:val="center"/>
+              <w:rPr>
+                <w:rFonts w:ascii="Calibri" w:eastAsia="Times New Roman" w:hAnsi="Calibri" w:cs="Times New Roman"/>
+                <w:color w:val="000000"/>
+              </w:rPr>
+            </w:pPr>
+            <w:r>
+              <w:rPr>
+                <w:rFonts w:ascii="Calibri" w:eastAsia="Times New Roman" w:hAnsi="Calibri" w:cs="Times New Roman"/>
+                <w:color w:val="000000"/>
+              </w:rPr>
+              <w:t>1.7</w:t>
+            </w:r>
+          </w:p>
+        </w:tc>
+        <w:tc>
+          <w:tcPr>
+            <w:tcW w:w="1093" w:type="dxa"/>
+            <w:tcBorders>
+              <w:top w:val="nil"/>
+              <w:left w:val="nil"/>
+              <w:bottom w:val="single" w:sz="4" w:space="0" w:color="auto"/>
+              <w:right w:val="single" w:sz="4" w:space="0" w:color="auto"/>
+            </w:tcBorders>
+            <w:shd w:val="clear" w:color="auto" w:fill="auto"/>
+            <w:noWrap/>
+            <w:vAlign w:val="center"/>
+            <w:hideMark/>
+          </w:tcPr>
+          <w:p>
+            <w:pPr>
+              <w:spacing w:after="0" w:line="240" w:lineRule="auto"/>
+              <w:jc w:val="center"/>
+              <w:rPr>
+                <w:rFonts w:ascii="Calibri" w:eastAsia="Times New Roman" w:hAnsi="Calibri" w:cs="Times New Roman"/>
+                <w:color w:val="000000"/>
+              </w:rPr>
+            </w:pPr>
+            <w:r>
+              <w:rPr>
+                <w:rFonts w:ascii="Calibri" w:eastAsia="Times New Roman" w:hAnsi="Calibri" w:cs="Times New Roman"/>
+                <w:color w:val="000000"/>
+              </w:rPr>
+              <w:t>0.512</w:t>
+            </w:r>
+          </w:p>
+        </w:tc>
+        <w:tc>
+          <w:tcPr>
+            <w:tcW w:w="1443" w:type="dxa"/>
+            <w:tcBorders>
+              <w:top w:val="nil"/>
+              <w:left w:val="nil"/>
+              <w:bottom w:val="single" w:sz="4" w:space="0" w:color="auto"/>
+              <w:right w:val="single" w:sz="4" w:space="0" w:color="auto"/>
+            </w:tcBorders>
+            <w:shd w:val="clear" w:color="auto" w:fill="auto"/>
+            <w:noWrap/>
+            <w:vAlign w:val="center"/>
+            <w:hideMark/>
+          </w:tcPr>
+          <w:p>
+            <w:pPr>
+              <w:spacing w:after="0" w:line="240" w:lineRule="auto"/>
+              <w:jc w:val="center"/>
+              <w:rPr>
+                <w:rFonts w:ascii="Calibri" w:eastAsia="Times New Roman" w:hAnsi="Calibri" w:cs="Times New Roman"/>
+                <w:color w:val="000000"/>
+              </w:rPr>
+            </w:pPr>
+            <w:r>
+              <w:rPr>
+                <w:rFonts w:ascii="Calibri" w:eastAsia="Times New Roman" w:hAnsi="Calibri" w:cs="Times New Roman"/>
+                <w:color w:val="000000"/>
+              </w:rPr>
+              <w:t>0.018</w:t>
+            </w:r>
+          </w:p>
+        </w:tc>
+        <w:tc>
+          <w:tcPr>
+            <w:tcW w:w="1883" w:type="dxa"/>
+            <w:vMerge/>
+            <w:tcBorders>
+              <w:top w:val="nil"/>
+              <w:left w:val="single" w:sz="4" w:space="0" w:color="auto"/>
+              <w:bottom w:val="single" w:sz="4" w:space="0" w:color="000000"/>
+              <w:right w:val="single" w:sz="4" w:space="0" w:color="auto"/>
+            </w:tcBorders>
+            <w:vAlign w:val="center"/>
+            <w:hideMark/>
+          </w:tcPr>
+          <w:p>
+            <w:pPr>
+              <w:spacing w:after="0" w:line="240" w:lineRule="auto"/>
+              <w:rPr>
+                <w:rFonts w:ascii="Calibri" w:eastAsia="Times New Roman" w:hAnsi="Calibri" w:cs="Times New Roman"/>
+                <w:color w:val="000000"/>
+              </w:rPr>
+            </w:pPr>
+          </w:p>
+        </w:tc>
+        <w:tc>
+          <w:tcPr>
+            <w:tcW w:w="1807" w:type="dxa"/>
+            <w:vMerge/>
+            <w:tcBorders>
+              <w:top w:val="nil"/>
+              <w:left w:val="single" w:sz="4" w:space="0" w:color="auto"/>
+              <w:bottom w:val="single" w:sz="4" w:space="0" w:color="000000"/>
+              <w:right w:val="single" w:sz="4" w:space="0" w:color="auto"/>
+            </w:tcBorders>
+            <w:vAlign w:val="center"/>
+            <w:hideMark/>
+          </w:tcPr>
+          <w:p>
+            <w:pPr>
+              <w:spacing w:after="0" w:line="240" w:lineRule="auto"/>
+              <w:rPr>
+                <w:rFonts w:ascii="Calibri" w:eastAsia="Times New Roman" w:hAnsi="Calibri" w:cs="Times New Roman"/>
+                <w:color w:val="000000"/>
+              </w:rPr>
+            </w:pPr>
+          </w:p>
+        </w:tc>
+        <w:tc>
+          <w:tcPr>
+            <w:tcW w:w="1883" w:type="dxa"/>
+            <w:vMerge/>
+            <w:tcBorders>
+              <w:top w:val="nil"/>
+              <w:left w:val="single" w:sz="4" w:space="0" w:color="auto"/>
+              <w:bottom w:val="single" w:sz="4" w:space="0" w:color="000000"/>
+              <w:right w:val="single" w:sz="4" w:space="0" w:color="auto"/>
+            </w:tcBorders>
+            <w:vAlign w:val="center"/>
+            <w:hideMark/>
+          </w:tcPr>
+          <w:p>
+            <w:pPr>
+              <w:spacing w:after="0" w:line="240" w:lineRule="auto"/>
+              <w:rPr>
+                <w:rFonts w:ascii="Calibri" w:eastAsia="Times New Roman" w:hAnsi="Calibri" w:cs="Times New Roman"/>
+                <w:color w:val="000000"/>
+              </w:rPr>
+            </w:pPr>
+          </w:p>
+        </w:tc>
+      </w:tr>
+      <w:tr>
+        <w:trPr>
+          <w:trHeight w:val="302"/>
+        </w:trPr>
+        <w:tc>
+          <w:tcPr>
+            <w:tcW w:w="1215" w:type="dxa"/>
+            <w:vMerge/>
+            <w:tcBorders>
+              <w:top w:val="nil"/>
+              <w:left w:val="single" w:sz="4" w:space="0" w:color="auto"/>
+              <w:bottom w:val="single" w:sz="4" w:space="0" w:color="auto"/>
+              <w:right w:val="single" w:sz="4" w:space="0" w:color="auto"/>
+            </w:tcBorders>
+            <w:vAlign w:val="center"/>
+            <w:hideMark/>
+          </w:tcPr>
+          <w:p>
+            <w:pPr>
+              <w:spacing w:after="0" w:line="240" w:lineRule="auto"/>
+              <w:rPr>
+                <w:rFonts w:ascii="Calibri" w:eastAsia="Times New Roman" w:hAnsi="Calibri" w:cs="Times New Roman"/>
+                <w:b/>
+                <w:bCs/>
+                <w:color w:val="FFFFFF"/>
+              </w:rPr>
+            </w:pPr>
+          </w:p>
+        </w:tc>
+        <w:tc>
+          <w:tcPr>
+            <w:tcW w:w="653" w:type="dxa"/>
+            <w:tcBorders>
+              <w:top w:val="nil"/>
+              <w:left w:val="nil"/>
+              <w:bottom w:val="single" w:sz="4" w:space="0" w:color="auto"/>
+              <w:right w:val="single" w:sz="4" w:space="0" w:color="auto"/>
+            </w:tcBorders>
+            <w:shd w:val="clear" w:color="auto" w:fill="auto"/>
+            <w:noWrap/>
+            <w:vAlign w:val="center"/>
+            <w:hideMark/>
+          </w:tcPr>
+          <w:p>
+            <w:pPr>
+              <w:spacing w:after="0" w:line="240" w:lineRule="auto"/>
+              <w:jc w:val="center"/>
+              <w:rPr>
+                <w:rFonts w:ascii="Calibri" w:eastAsia="Times New Roman" w:hAnsi="Calibri" w:cs="Times New Roman"/>
+                <w:color w:val="000000"/>
+              </w:rPr>
+            </w:pPr>
+            <w:r>
+              <w:rPr>
+                <w:rFonts w:ascii="Calibri" w:eastAsia="Times New Roman" w:hAnsi="Calibri" w:cs="Times New Roman"/>
+                <w:color w:val="000000"/>
+              </w:rPr>
+              <w:t>1.6</w:t>
+            </w:r>
+          </w:p>
+        </w:tc>
+        <w:tc>
+          <w:tcPr>
+            <w:tcW w:w="1093" w:type="dxa"/>
+            <w:tcBorders>
+              <w:top w:val="nil"/>
+              <w:left w:val="nil"/>
+              <w:bottom w:val="single" w:sz="4" w:space="0" w:color="auto"/>
+              <w:right w:val="single" w:sz="4" w:space="0" w:color="auto"/>
+            </w:tcBorders>
+            <w:shd w:val="clear" w:color="auto" w:fill="auto"/>
+            <w:noWrap/>
+            <w:vAlign w:val="center"/>
+            <w:hideMark/>
+          </w:tcPr>
+          <w:p>
+            <w:pPr>
+              <w:spacing w:after="0" w:line="240" w:lineRule="auto"/>
+              <w:jc w:val="center"/>
+              <w:rPr>
+                <w:rFonts w:ascii="Calibri" w:eastAsia="Times New Roman" w:hAnsi="Calibri" w:cs="Times New Roman"/>
+                <w:color w:val="000000"/>
+              </w:rPr>
+            </w:pPr>
+            <w:r>
+              <w:rPr>
+                <w:rFonts w:ascii="Calibri" w:eastAsia="Times New Roman" w:hAnsi="Calibri" w:cs="Times New Roman"/>
+                <w:color w:val="000000"/>
+              </w:rPr>
+              <w:t>0.544</w:t>
+            </w:r>
+          </w:p>
+        </w:tc>
+        <w:tc>
+          <w:tcPr>
+            <w:tcW w:w="1443" w:type="dxa"/>
+            <w:tcBorders>
+              <w:top w:val="nil"/>
+              <w:left w:val="nil"/>
+              <w:bottom w:val="single" w:sz="4" w:space="0" w:color="auto"/>
+              <w:right w:val="single" w:sz="4" w:space="0" w:color="auto"/>
+            </w:tcBorders>
+            <w:shd w:val="clear" w:color="auto" w:fill="auto"/>
+            <w:noWrap/>
+            <w:vAlign w:val="center"/>
+            <w:hideMark/>
+          </w:tcPr>
+          <w:p>
+            <w:pPr>
+              <w:spacing w:after="0" w:line="240" w:lineRule="auto"/>
+              <w:jc w:val="center"/>
+              <w:rPr>
+                <w:rFonts w:ascii="Calibri" w:eastAsia="Times New Roman" w:hAnsi="Calibri" w:cs="Times New Roman"/>
+                <w:color w:val="000000"/>
+              </w:rPr>
+            </w:pPr>
+            <w:r>
+              <w:rPr>
+                <w:rFonts w:ascii="Calibri" w:eastAsia="Times New Roman" w:hAnsi="Calibri" w:cs="Times New Roman"/>
+                <w:color w:val="000000"/>
+              </w:rPr>
+              <w:t>0.020</w:t>
+            </w:r>
+          </w:p>
+        </w:tc>
+        <w:tc>
+          <w:tcPr>
+            <w:tcW w:w="1883" w:type="dxa"/>
+            <w:vMerge/>
+            <w:tcBorders>
+              <w:top w:val="nil"/>
+              <w:left w:val="single" w:sz="4" w:space="0" w:color="auto"/>
+              <w:bottom w:val="single" w:sz="4" w:space="0" w:color="000000"/>
+              <w:right w:val="single" w:sz="4" w:space="0" w:color="auto"/>
+            </w:tcBorders>
+            <w:vAlign w:val="center"/>
+            <w:hideMark/>
+          </w:tcPr>
+          <w:p>
+            <w:pPr>
+              <w:spacing w:after="0" w:line="240" w:lineRule="auto"/>
+              <w:rPr>
+                <w:rFonts w:ascii="Calibri" w:eastAsia="Times New Roman" w:hAnsi="Calibri" w:cs="Times New Roman"/>
+                <w:color w:val="000000"/>
+              </w:rPr>
+            </w:pPr>
+          </w:p>
+        </w:tc>
+        <w:tc>
+          <w:tcPr>
+            <w:tcW w:w="1807" w:type="dxa"/>
+            <w:vMerge/>
+            <w:tcBorders>
+              <w:top w:val="nil"/>
+              <w:left w:val="single" w:sz="4" w:space="0" w:color="auto"/>
+              <w:bottom w:val="single" w:sz="4" w:space="0" w:color="000000"/>
+              <w:right w:val="single" w:sz="4" w:space="0" w:color="auto"/>
+            </w:tcBorders>
+            <w:vAlign w:val="center"/>
+            <w:hideMark/>
+          </w:tcPr>
+          <w:p>
+            <w:pPr>
+              <w:spacing w:after="0" w:line="240" w:lineRule="auto"/>
+              <w:rPr>
+                <w:rFonts w:ascii="Calibri" w:eastAsia="Times New Roman" w:hAnsi="Calibri" w:cs="Times New Roman"/>
+                <w:color w:val="000000"/>
+              </w:rPr>
+            </w:pPr>
+          </w:p>
+        </w:tc>
+        <w:tc>
+          <w:tcPr>
+            <w:tcW w:w="1883" w:type="dxa"/>
+            <w:vMerge/>
+            <w:tcBorders>
+              <w:top w:val="nil"/>
+              <w:left w:val="single" w:sz="4" w:space="0" w:color="auto"/>
+              <w:bottom w:val="single" w:sz="4" w:space="0" w:color="000000"/>
+              <w:right w:val="single" w:sz="4" w:space="0" w:color="auto"/>
+            </w:tcBorders>
+            <w:vAlign w:val="center"/>
+            <w:hideMark/>
+          </w:tcPr>
+          <w:p>
+            <w:pPr>
+              <w:spacing w:after="0" w:line="240" w:lineRule="auto"/>
+              <w:rPr>
+                <w:rFonts w:ascii="Calibri" w:eastAsia="Times New Roman" w:hAnsi="Calibri" w:cs="Times New Roman"/>
+                <w:color w:val="000000"/>
+              </w:rPr>
+            </w:pPr>
+          </w:p>
+        </w:tc>
+      </w:tr>
+    </w:tbl>
+    <w:p>
+      <w:pPr>
+        <w:spacing w:after="120"/>
+        <w:jc w:val="center"/>
+        <w:rPr>
+          <w:rFonts w:ascii="Times New Roman" w:eastAsiaTheme="minorEastAsia" w:hAnsi="Times New Roman" w:cs="Times New Roman"/>
+        </w:rPr>
+      </w:pPr>
+    </w:p>
+    <w:p>
+      <w:pPr>
+        <w:spacing w:after="120"/>
+        <w:jc w:val="both"/>
+        <w:rPr>
+          <w:rFonts w:ascii="Times New Roman" w:eastAsiaTheme="minorEastAsia" w:hAnsi="Times New Roman" w:cs="Times New Roman"/>
+        </w:rPr>
+      </w:pPr>
     </w:p>
     <w:p>
       <w:pPr>

</xml_diff>

<commit_message>
Added uncertainty equation and formted table-1
</commit_message>
<xml_diff>
--- a/Lab_1/Results-Discussion.docx
+++ b/Lab_1/Results-Discussion.docx
@@ -429,7 +429,202 @@
         <w:rPr>
           <w:rFonts w:ascii="Times New Roman" w:eastAsiaTheme="minorEastAsia" w:hAnsi="Times New Roman" w:cs="Times New Roman"/>
         </w:rPr>
-        <w:t>The average values obtained from Equation (1) were then compared to those indicated by the digital flow speed measurement on the water tunnel itself. The results of these calculations are shown in Table-1 below.</w:t>
+        <w:t xml:space="preserve">The average values obtained from Equation (1) were then compared to those indicated by the digital flow speed measurement on the water tunnel itself. </w:t>
+      </w:r>
+    </w:p>
+    <w:p>
+      <w:pPr>
+        <w:spacing w:after="120"/>
+        <w:jc w:val="both"/>
+        <w:rPr>
+          <w:rFonts w:ascii="Times New Roman" w:eastAsiaTheme="minorEastAsia" w:hAnsi="Times New Roman" w:cs="Times New Roman"/>
+        </w:rPr>
+      </w:pPr>
+      <w:r>
+        <w:rPr>
+          <w:rFonts w:ascii="Times New Roman" w:eastAsiaTheme="minorEastAsia" w:hAnsi="Times New Roman" w:cs="Times New Roman"/>
+        </w:rPr>
+        <w:t xml:space="preserve">Finally, the uncertainty of each velocity measurement was found through the use of Equation (3) below, where </w:t>
+      </w:r>
+      <w:proofErr w:type="spellStart"/>
+      <w:proofErr w:type="gramStart"/>
+      <w:r>
+        <w:rPr>
+          <w:rFonts w:ascii="Calibri" w:eastAsiaTheme="minorEastAsia" w:hAnsi="Calibri" w:cs="Times New Roman"/>
+        </w:rPr>
+        <w:t>Δ</w:t>
+      </w:r>
+      <w:r>
+        <w:rPr>
+          <w:rFonts w:ascii="Times New Roman" w:eastAsiaTheme="minorEastAsia" w:hAnsi="Times New Roman" w:cs="Times New Roman"/>
+        </w:rPr>
+        <w:t>t</w:t>
+      </w:r>
+      <w:proofErr w:type="spellEnd"/>
+      <w:proofErr w:type="gramEnd"/>
+      <w:r>
+        <w:rPr>
+          <w:rFonts w:ascii="Times New Roman" w:eastAsiaTheme="minorEastAsia" w:hAnsi="Times New Roman" w:cs="Times New Roman"/>
+        </w:rPr>
+        <w:t xml:space="preserve"> refers to the uncertainty of each time measurement and </w:t>
+      </w:r>
+      <w:proofErr w:type="spellStart"/>
+      <w:r>
+        <w:rPr>
+          <w:rFonts w:ascii="Calibri" w:eastAsiaTheme="minorEastAsia" w:hAnsi="Calibri" w:cs="Times New Roman"/>
+        </w:rPr>
+        <w:t>Δ</w:t>
+      </w:r>
+      <w:r>
+        <w:rPr>
+          <w:rFonts w:ascii="Times New Roman" w:eastAsiaTheme="minorEastAsia" w:hAnsi="Times New Roman" w:cs="Times New Roman"/>
+        </w:rPr>
+        <w:t>d</w:t>
+      </w:r>
+      <w:proofErr w:type="spellEnd"/>
+      <w:r>
+        <w:rPr>
+          <w:rFonts w:ascii="Times New Roman" w:eastAsiaTheme="minorEastAsia" w:hAnsi="Times New Roman" w:cs="Times New Roman"/>
+        </w:rPr>
+        <w:t xml:space="preserve"> refers to the uncertainty in the distance measurement. </w:t>
+      </w:r>
+    </w:p>
+    <w:p>
+      <w:pPr>
+        <w:spacing w:after="120"/>
+        <w:jc w:val="center"/>
+        <w:rPr>
+          <w:rFonts w:ascii="Times New Roman" w:eastAsiaTheme="minorEastAsia" w:hAnsi="Times New Roman" w:cs="Times New Roman"/>
+        </w:rPr>
+      </w:pPr>
+      <m:oMath>
+        <m:r>
+          <m:rPr>
+            <m:sty m:val="p"/>
+          </m:rPr>
+          <w:rPr>
+            <w:rFonts w:ascii="Cambria Math" w:eastAsiaTheme="minorEastAsia" w:hAnsi="Cambria Math" w:cs="Times New Roman"/>
+          </w:rPr>
+          <m:t>ΔV=V</m:t>
+        </m:r>
+        <m:d>
+          <m:dPr>
+            <m:ctrlPr>
+              <w:rPr>
+                <w:rFonts w:ascii="Cambria Math" w:eastAsiaTheme="minorEastAsia" w:hAnsi="Cambria Math" w:cs="Times New Roman"/>
+              </w:rPr>
+            </m:ctrlPr>
+          </m:dPr>
+          <m:e>
+            <m:f>
+              <m:fPr>
+                <m:ctrlPr>
+                  <w:rPr>
+                    <w:rFonts w:ascii="Cambria Math" w:eastAsiaTheme="minorEastAsia" w:hAnsi="Cambria Math" w:cs="Times New Roman"/>
+                  </w:rPr>
+                </m:ctrlPr>
+              </m:fPr>
+              <m:num>
+                <m:r>
+                  <m:rPr>
+                    <m:sty m:val="p"/>
+                  </m:rPr>
+                  <w:rPr>
+                    <w:rFonts w:ascii="Cambria Math" w:eastAsiaTheme="minorEastAsia" w:hAnsi="Cambria Math" w:cs="Times New Roman"/>
+                  </w:rPr>
+                  <m:t>Δt</m:t>
+                </m:r>
+              </m:num>
+              <m:den>
+                <m:r>
+                  <m:rPr>
+                    <m:sty m:val="p"/>
+                  </m:rPr>
+                  <w:rPr>
+                    <w:rFonts w:ascii="Cambria Math" w:eastAsiaTheme="minorEastAsia" w:hAnsi="Cambria Math" w:cs="Times New Roman"/>
+                  </w:rPr>
+                  <m:t>t</m:t>
+                </m:r>
+              </m:den>
+            </m:f>
+            <m:r>
+              <m:rPr>
+                <m:sty m:val="p"/>
+              </m:rPr>
+              <w:rPr>
+                <w:rFonts w:ascii="Cambria Math" w:eastAsiaTheme="minorEastAsia" w:hAnsi="Cambria Math" w:cs="Times New Roman"/>
+              </w:rPr>
+              <m:t>+</m:t>
+            </m:r>
+            <m:f>
+              <m:fPr>
+                <m:ctrlPr>
+                  <w:rPr>
+                    <w:rFonts w:ascii="Cambria Math" w:eastAsiaTheme="minorEastAsia" w:hAnsi="Cambria Math" w:cs="Times New Roman"/>
+                  </w:rPr>
+                </m:ctrlPr>
+              </m:fPr>
+              <m:num>
+                <m:r>
+                  <m:rPr>
+                    <m:sty m:val="p"/>
+                  </m:rPr>
+                  <w:rPr>
+                    <w:rFonts w:ascii="Cambria Math" w:eastAsiaTheme="minorEastAsia" w:hAnsi="Cambria Math" w:cs="Times New Roman"/>
+                  </w:rPr>
+                  <m:t>Δd</m:t>
+                </m:r>
+              </m:num>
+              <m:den>
+                <m:r>
+                  <m:rPr>
+                    <m:sty m:val="p"/>
+                  </m:rPr>
+                  <w:rPr>
+                    <w:rFonts w:ascii="Cambria Math" w:eastAsiaTheme="minorEastAsia" w:hAnsi="Cambria Math" w:cs="Times New Roman"/>
+                  </w:rPr>
+                  <m:t>d</m:t>
+                </m:r>
+              </m:den>
+            </m:f>
+          </m:e>
+        </m:d>
+      </m:oMath>
+      <w:r>
+        <w:rPr>
+          <w:rFonts w:ascii="Times New Roman" w:eastAsiaTheme="minorEastAsia" w:hAnsi="Times New Roman" w:cs="Times New Roman"/>
+        </w:rPr>
+        <w:t xml:space="preserve"> </w:t>
+      </w:r>
+    </w:p>
+    <w:p>
+      <w:pPr>
+        <w:spacing w:after="120"/>
+        <w:jc w:val="right"/>
+        <w:rPr>
+          <w:rFonts w:ascii="Times New Roman" w:eastAsiaTheme="minorEastAsia" w:hAnsi="Times New Roman" w:cs="Times New Roman"/>
+        </w:rPr>
+      </w:pPr>
+      <w:r>
+        <w:rPr>
+          <w:rFonts w:ascii="Times New Roman" w:eastAsiaTheme="minorEastAsia" w:hAnsi="Times New Roman" w:cs="Times New Roman"/>
+        </w:rPr>
+        <w:t>(3)</w:t>
+      </w:r>
+    </w:p>
+    <w:p>
+      <w:pPr>
+        <w:spacing w:after="120"/>
+        <w:jc w:val="both"/>
+        <w:rPr>
+          <w:rFonts w:ascii="Times New Roman" w:eastAsiaTheme="minorEastAsia" w:hAnsi="Times New Roman" w:cs="Times New Roman"/>
+        </w:rPr>
+      </w:pPr>
+      <w:r>
+        <w:rPr>
+          <w:rFonts w:ascii="Times New Roman" w:eastAsiaTheme="minorEastAsia" w:hAnsi="Times New Roman" w:cs="Times New Roman"/>
+        </w:rPr>
+        <w:t>The results of these calculations are shown in Table-1 below.</w:t>
       </w:r>
     </w:p>
     <w:p>
@@ -739,7 +934,7 @@
             <w:tcW w:w="1215" w:type="dxa"/>
             <w:vMerge w:val="restart"/>
             <w:tcBorders>
-              <w:top w:val="threeDEngrave" w:sz="24" w:space="0" w:color="auto"/>
+              <w:top w:val="single" w:sz="4" w:space="0" w:color="auto"/>
               <w:left w:val="single" w:sz="4" w:space="0" w:color="auto"/>
               <w:bottom w:val="single" w:sz="4" w:space="0" w:color="auto"/>
               <w:right w:val="single" w:sz="4" w:space="0" w:color="auto"/>
@@ -775,7 +970,7 @@
           <w:tcPr>
             <w:tcW w:w="653" w:type="dxa"/>
             <w:tcBorders>
-              <w:top w:val="threeDEngrave" w:sz="24" w:space="0" w:color="auto"/>
+              <w:top w:val="single" w:sz="4" w:space="0" w:color="auto"/>
               <w:left w:val="nil"/>
               <w:bottom w:val="single" w:sz="4" w:space="0" w:color="auto"/>
               <w:right w:val="single" w:sz="4" w:space="0" w:color="auto"/>
@@ -807,7 +1002,7 @@
           <w:tcPr>
             <w:tcW w:w="1093" w:type="dxa"/>
             <w:tcBorders>
-              <w:top w:val="threeDEngrave" w:sz="24" w:space="0" w:color="auto"/>
+              <w:top w:val="single" w:sz="4" w:space="0" w:color="auto"/>
               <w:left w:val="nil"/>
               <w:bottom w:val="single" w:sz="4" w:space="0" w:color="auto"/>
               <w:right w:val="single" w:sz="4" w:space="0" w:color="auto"/>
@@ -839,7 +1034,7 @@
           <w:tcPr>
             <w:tcW w:w="1443" w:type="dxa"/>
             <w:tcBorders>
-              <w:top w:val="threeDEngrave" w:sz="24" w:space="0" w:color="auto"/>
+              <w:top w:val="single" w:sz="4" w:space="0" w:color="auto"/>
               <w:left w:val="nil"/>
               <w:bottom w:val="single" w:sz="4" w:space="0" w:color="auto"/>
               <w:right w:val="single" w:sz="4" w:space="0" w:color="auto"/>
@@ -872,7 +1067,7 @@
             <w:tcW w:w="1883" w:type="dxa"/>
             <w:vMerge w:val="restart"/>
             <w:tcBorders>
-              <w:top w:val="threeDEngrave" w:sz="24" w:space="0" w:color="auto"/>
+              <w:top w:val="single" w:sz="4" w:space="0" w:color="auto"/>
               <w:left w:val="single" w:sz="4" w:space="0" w:color="auto"/>
               <w:bottom w:val="single" w:sz="4" w:space="0" w:color="000000"/>
               <w:right w:val="single" w:sz="4" w:space="0" w:color="auto"/>
@@ -905,7 +1100,7 @@
             <w:tcW w:w="1807" w:type="dxa"/>
             <w:vMerge w:val="restart"/>
             <w:tcBorders>
-              <w:top w:val="threeDEngrave" w:sz="24" w:space="0" w:color="auto"/>
+              <w:top w:val="single" w:sz="4" w:space="0" w:color="auto"/>
               <w:left w:val="single" w:sz="4" w:space="0" w:color="auto"/>
               <w:bottom w:val="single" w:sz="4" w:space="0" w:color="000000"/>
               <w:right w:val="single" w:sz="4" w:space="0" w:color="auto"/>
@@ -938,7 +1133,7 @@
             <w:tcW w:w="1883" w:type="dxa"/>
             <w:vMerge w:val="restart"/>
             <w:tcBorders>
-              <w:top w:val="threeDEngrave" w:sz="24" w:space="0" w:color="auto"/>
+              <w:top w:val="single" w:sz="4" w:space="0" w:color="auto"/>
               <w:left w:val="single" w:sz="4" w:space="0" w:color="auto"/>
               <w:bottom w:val="single" w:sz="4" w:space="0" w:color="000000"/>
               <w:right w:val="single" w:sz="4" w:space="0" w:color="auto"/>

</xml_diff>

<commit_message>
Added section on LDA measuremnts
</commit_message>
<xml_diff>
--- a/Lab_1/Results-Discussion.docx
+++ b/Lab_1/Results-Discussion.docx
@@ -624,7 +624,19 @@
         <w:rPr>
           <w:rFonts w:ascii="Times New Roman" w:eastAsiaTheme="minorEastAsia" w:hAnsi="Times New Roman" w:cs="Times New Roman"/>
         </w:rPr>
-        <w:t>The results of these calculations are shown in Table-1 below.</w:t>
+        <w:t>The results of these c</w:t>
+      </w:r>
+      <w:r>
+        <w:rPr>
+          <w:rFonts w:ascii="Times New Roman" w:eastAsiaTheme="minorEastAsia" w:hAnsi="Times New Roman" w:cs="Times New Roman"/>
+        </w:rPr>
+        <w:t>alculations are shown in Table 4-1</w:t>
+      </w:r>
+      <w:r>
+        <w:rPr>
+          <w:rFonts w:ascii="Times New Roman" w:eastAsiaTheme="minorEastAsia" w:hAnsi="Times New Roman" w:cs="Times New Roman"/>
+        </w:rPr>
+        <w:t xml:space="preserve"> below.</w:t>
       </w:r>
     </w:p>
     <w:p>
@@ -642,7 +654,21 @@
           <w:rFonts w:ascii="Times New Roman" w:eastAsiaTheme="minorEastAsia" w:hAnsi="Times New Roman" w:cs="Times New Roman"/>
           <w:b/>
         </w:rPr>
-        <w:t>Table-1.</w:t>
+        <w:t>Ta</w:t>
+      </w:r>
+      <w:r>
+        <w:rPr>
+          <w:rFonts w:ascii="Times New Roman" w:eastAsiaTheme="minorEastAsia" w:hAnsi="Times New Roman" w:cs="Times New Roman"/>
+          <w:b/>
+        </w:rPr>
+        <w:t>ble 4-1</w:t>
+      </w:r>
+      <w:r>
+        <w:rPr>
+          <w:rFonts w:ascii="Times New Roman" w:eastAsiaTheme="minorEastAsia" w:hAnsi="Times New Roman" w:cs="Times New Roman"/>
+          <w:b/>
+        </w:rPr>
+        <w:t>.</w:t>
       </w:r>
       <w:proofErr w:type="gramEnd"/>
       <w:r>
@@ -2813,6 +2839,630 @@
         <w:jc w:val="center"/>
         <w:rPr>
           <w:rFonts w:ascii="Times New Roman" w:eastAsiaTheme="minorEastAsia" w:hAnsi="Times New Roman" w:cs="Times New Roman"/>
+        </w:rPr>
+      </w:pPr>
+    </w:p>
+    <w:p>
+      <w:pPr>
+        <w:spacing w:after="120"/>
+        <w:jc w:val="both"/>
+        <w:rPr>
+          <w:rFonts w:ascii="Times New Roman" w:eastAsiaTheme="minorEastAsia" w:hAnsi="Times New Roman" w:cs="Times New Roman"/>
+        </w:rPr>
+      </w:pPr>
+      <w:r>
+        <w:rPr>
+          <w:rFonts w:ascii="Times New Roman" w:eastAsiaTheme="minorEastAsia" w:hAnsi="Times New Roman" w:cs="Times New Roman"/>
+        </w:rPr>
+        <w:lastRenderedPageBreak/>
+        <w:t xml:space="preserve">The second set of data that was collected over the course of the lab was velocity values measured at 9 different points through the use of the laser Doppler anemometry device discussed in the Introduction section. For each trial in the experiment, the LDA device took the mean and standard deviation of the thousands of velocity measurements that it captured at each of its 9 measurement points. These mean values at each point were then averaged to calculate the overall flow speed of the tunnel itself, as to compare to those values indicated by the tunnels flow speed measurement device and the results listed in Table-1. The </w:t>
+      </w:r>
+      <w:r>
+        <w:rPr>
+          <w:rFonts w:ascii="Times New Roman" w:eastAsiaTheme="minorEastAsia" w:hAnsi="Times New Roman" w:cs="Times New Roman"/>
+        </w:rPr>
+        <w:t>results of these calculations are shown in Table 4-2 below, while the raw data captured from the LDA for each flow speed measurement are shown in the Appendix.</w:t>
+      </w:r>
+    </w:p>
+    <w:p>
+      <w:pPr>
+        <w:spacing w:after="0"/>
+        <w:jc w:val="center"/>
+        <w:rPr>
+          <w:rFonts w:ascii="Times New Roman" w:eastAsiaTheme="minorEastAsia" w:hAnsi="Times New Roman" w:cs="Times New Roman"/>
+          <w:b/>
+        </w:rPr>
+      </w:pPr>
+      <w:proofErr w:type="gramStart"/>
+      <w:r>
+        <w:rPr>
+          <w:rFonts w:ascii="Times New Roman" w:eastAsiaTheme="minorEastAsia" w:hAnsi="Times New Roman" w:cs="Times New Roman"/>
+          <w:b/>
+        </w:rPr>
+        <w:t>Table 4-2</w:t>
+      </w:r>
+      <w:r>
+        <w:rPr>
+          <w:rFonts w:ascii="Times New Roman" w:eastAsiaTheme="minorEastAsia" w:hAnsi="Times New Roman" w:cs="Times New Roman"/>
+          <w:b/>
+        </w:rPr>
+        <w:t>.</w:t>
+      </w:r>
+      <w:proofErr w:type="gramEnd"/>
+      <w:r>
+        <w:rPr>
+          <w:rFonts w:ascii="Times New Roman" w:eastAsiaTheme="minorEastAsia" w:hAnsi="Times New Roman" w:cs="Times New Roman"/>
+          <w:b/>
+        </w:rPr>
+        <w:t xml:space="preserve"> LDA Flow Speed Measurements</w:t>
+      </w:r>
+    </w:p>
+    <w:tbl>
+      <w:tblPr>
+        <w:tblW w:w="10039" w:type="dxa"/>
+        <w:tblInd w:w="89" w:type="dxa"/>
+        <w:tblLook w:val="04A0"/>
+      </w:tblPr>
+      <w:tblGrid>
+        <w:gridCol w:w="1405"/>
+        <w:gridCol w:w="3212"/>
+        <w:gridCol w:w="2572"/>
+        <w:gridCol w:w="2850"/>
+      </w:tblGrid>
+      <w:tr>
+        <w:trPr>
+          <w:trHeight w:val="300"/>
+        </w:trPr>
+        <w:tc>
+          <w:tcPr>
+            <w:tcW w:w="1405" w:type="dxa"/>
+            <w:tcBorders>
+              <w:top w:val="single" w:sz="4" w:space="0" w:color="auto"/>
+              <w:left w:val="single" w:sz="4" w:space="0" w:color="auto"/>
+              <w:bottom w:val="thickThinSmallGap" w:sz="24" w:space="0" w:color="auto"/>
+              <w:right w:val="single" w:sz="4" w:space="0" w:color="auto"/>
+            </w:tcBorders>
+            <w:shd w:val="clear" w:color="000000" w:fill="17375D"/>
+          </w:tcPr>
+          <w:p>
+            <w:pPr>
+              <w:spacing w:after="0" w:line="240" w:lineRule="auto"/>
+              <w:jc w:val="center"/>
+              <w:rPr>
+                <w:rFonts w:ascii="Times New Roman" w:eastAsia="Times New Roman" w:hAnsi="Times New Roman" w:cs="Times New Roman"/>
+                <w:b/>
+                <w:bCs/>
+                <w:color w:val="FFFFFF"/>
+              </w:rPr>
+            </w:pPr>
+            <w:r>
+              <w:rPr>
+                <w:rFonts w:ascii="Times New Roman" w:eastAsia="Times New Roman" w:hAnsi="Times New Roman" w:cs="Times New Roman"/>
+                <w:b/>
+                <w:bCs/>
+                <w:color w:val="FFFFFF"/>
+              </w:rPr>
+              <w:t>Trial</w:t>
+            </w:r>
+          </w:p>
+        </w:tc>
+        <w:tc>
+          <w:tcPr>
+            <w:tcW w:w="3212" w:type="dxa"/>
+            <w:tcBorders>
+              <w:top w:val="single" w:sz="4" w:space="0" w:color="auto"/>
+              <w:left w:val="single" w:sz="4" w:space="0" w:color="auto"/>
+              <w:bottom w:val="thickThinSmallGap" w:sz="24" w:space="0" w:color="auto"/>
+              <w:right w:val="single" w:sz="4" w:space="0" w:color="auto"/>
+            </w:tcBorders>
+            <w:shd w:val="clear" w:color="000000" w:fill="17375D"/>
+            <w:noWrap/>
+            <w:vAlign w:val="center"/>
+            <w:hideMark/>
+          </w:tcPr>
+          <w:p>
+            <w:pPr>
+              <w:spacing w:after="0" w:line="240" w:lineRule="auto"/>
+              <w:jc w:val="center"/>
+              <w:rPr>
+                <w:rFonts w:ascii="Times New Roman" w:eastAsia="Times New Roman" w:hAnsi="Times New Roman" w:cs="Times New Roman"/>
+                <w:b/>
+                <w:bCs/>
+                <w:color w:val="FFFFFF"/>
+              </w:rPr>
+            </w:pPr>
+            <w:r>
+              <w:rPr>
+                <w:rFonts w:ascii="Times New Roman" w:eastAsia="Times New Roman" w:hAnsi="Times New Roman" w:cs="Times New Roman"/>
+                <w:b/>
+                <w:bCs/>
+                <w:color w:val="FFFFFF"/>
+              </w:rPr>
+              <w:t>LDA Velocity (m/s)</w:t>
+            </w:r>
+          </w:p>
+        </w:tc>
+        <w:tc>
+          <w:tcPr>
+            <w:tcW w:w="2572" w:type="dxa"/>
+            <w:tcBorders>
+              <w:top w:val="single" w:sz="4" w:space="0" w:color="auto"/>
+              <w:left w:val="single" w:sz="4" w:space="0" w:color="auto"/>
+              <w:bottom w:val="thickThinSmallGap" w:sz="24" w:space="0" w:color="auto"/>
+              <w:right w:val="single" w:sz="4" w:space="0" w:color="auto"/>
+            </w:tcBorders>
+            <w:shd w:val="clear" w:color="000000" w:fill="17375D"/>
+            <w:noWrap/>
+            <w:vAlign w:val="center"/>
+            <w:hideMark/>
+          </w:tcPr>
+          <w:p>
+            <w:pPr>
+              <w:spacing w:after="0" w:line="240" w:lineRule="auto"/>
+              <w:jc w:val="center"/>
+              <w:rPr>
+                <w:rFonts w:ascii="Times New Roman" w:eastAsia="Times New Roman" w:hAnsi="Times New Roman" w:cs="Times New Roman"/>
+                <w:b/>
+                <w:bCs/>
+                <w:color w:val="FFFFFF"/>
+              </w:rPr>
+            </w:pPr>
+            <w:r>
+              <w:rPr>
+                <w:rFonts w:ascii="Times New Roman" w:eastAsia="Times New Roman" w:hAnsi="Times New Roman" w:cs="Times New Roman"/>
+                <w:b/>
+                <w:bCs/>
+                <w:color w:val="FFFFFF"/>
+              </w:rPr>
+              <w:t>Timed Velocity (m/s)</w:t>
+            </w:r>
+          </w:p>
+        </w:tc>
+        <w:tc>
+          <w:tcPr>
+            <w:tcW w:w="2850" w:type="dxa"/>
+            <w:tcBorders>
+              <w:top w:val="single" w:sz="4" w:space="0" w:color="auto"/>
+              <w:left w:val="single" w:sz="4" w:space="0" w:color="auto"/>
+              <w:bottom w:val="thickThinSmallGap" w:sz="24" w:space="0" w:color="auto"/>
+              <w:right w:val="single" w:sz="4" w:space="0" w:color="auto"/>
+            </w:tcBorders>
+            <w:shd w:val="clear" w:color="000000" w:fill="17375D"/>
+            <w:noWrap/>
+            <w:vAlign w:val="center"/>
+            <w:hideMark/>
+          </w:tcPr>
+          <w:p>
+            <w:pPr>
+              <w:spacing w:after="0" w:line="240" w:lineRule="auto"/>
+              <w:jc w:val="center"/>
+              <w:rPr>
+                <w:rFonts w:ascii="Times New Roman" w:eastAsia="Times New Roman" w:hAnsi="Times New Roman" w:cs="Times New Roman"/>
+                <w:b/>
+                <w:bCs/>
+                <w:color w:val="FFFFFF"/>
+              </w:rPr>
+            </w:pPr>
+            <w:r>
+              <w:rPr>
+                <w:rFonts w:ascii="Times New Roman" w:eastAsia="Times New Roman" w:hAnsi="Times New Roman" w:cs="Times New Roman"/>
+                <w:b/>
+                <w:bCs/>
+                <w:color w:val="FFFFFF"/>
+              </w:rPr>
+              <w:t>Indicated Velocity (m/s)</w:t>
+            </w:r>
+          </w:p>
+        </w:tc>
+      </w:tr>
+      <w:tr>
+        <w:trPr>
+          <w:trHeight w:val="300"/>
+        </w:trPr>
+        <w:tc>
+          <w:tcPr>
+            <w:tcW w:w="1405" w:type="dxa"/>
+            <w:tcBorders>
+              <w:top w:val="thickThinSmallGap" w:sz="24" w:space="0" w:color="auto"/>
+              <w:left w:val="single" w:sz="4" w:space="0" w:color="auto"/>
+              <w:bottom w:val="single" w:sz="4" w:space="0" w:color="auto"/>
+              <w:right w:val="single" w:sz="4" w:space="0" w:color="auto"/>
+            </w:tcBorders>
+            <w:shd w:val="clear" w:color="auto" w:fill="262626" w:themeFill="text1" w:themeFillTint="D9"/>
+          </w:tcPr>
+          <w:p>
+            <w:pPr>
+              <w:spacing w:after="0" w:line="240" w:lineRule="auto"/>
+              <w:jc w:val="center"/>
+              <w:rPr>
+                <w:rFonts w:ascii="Times New Roman" w:eastAsia="Times New Roman" w:hAnsi="Times New Roman" w:cs="Times New Roman"/>
+                <w:b/>
+                <w:color w:val="FFFFFF" w:themeColor="background1"/>
+              </w:rPr>
+            </w:pPr>
+            <w:r>
+              <w:rPr>
+                <w:rFonts w:ascii="Times New Roman" w:eastAsia="Times New Roman" w:hAnsi="Times New Roman" w:cs="Times New Roman"/>
+                <w:b/>
+                <w:color w:val="FFFFFF" w:themeColor="background1"/>
+              </w:rPr>
+              <w:t>1</w:t>
+            </w:r>
+          </w:p>
+        </w:tc>
+        <w:tc>
+          <w:tcPr>
+            <w:tcW w:w="3212" w:type="dxa"/>
+            <w:tcBorders>
+              <w:top w:val="thickThinSmallGap" w:sz="24" w:space="0" w:color="auto"/>
+              <w:left w:val="single" w:sz="4" w:space="0" w:color="auto"/>
+              <w:bottom w:val="single" w:sz="4" w:space="0" w:color="auto"/>
+              <w:right w:val="single" w:sz="4" w:space="0" w:color="auto"/>
+            </w:tcBorders>
+            <w:shd w:val="clear" w:color="auto" w:fill="auto"/>
+            <w:noWrap/>
+            <w:vAlign w:val="bottom"/>
+            <w:hideMark/>
+          </w:tcPr>
+          <w:p>
+            <w:pPr>
+              <w:spacing w:after="0" w:line="240" w:lineRule="auto"/>
+              <w:jc w:val="center"/>
+              <w:rPr>
+                <w:rFonts w:ascii="Times New Roman" w:eastAsia="Times New Roman" w:hAnsi="Times New Roman" w:cs="Times New Roman"/>
+                <w:color w:val="000000"/>
+              </w:rPr>
+            </w:pPr>
+            <w:r>
+              <w:rPr>
+                <w:rFonts w:ascii="Times New Roman" w:eastAsia="Times New Roman" w:hAnsi="Times New Roman" w:cs="Times New Roman"/>
+                <w:color w:val="000000"/>
+              </w:rPr>
+              <w:t>0.203</w:t>
+            </w:r>
+          </w:p>
+        </w:tc>
+        <w:tc>
+          <w:tcPr>
+            <w:tcW w:w="2572" w:type="dxa"/>
+            <w:tcBorders>
+              <w:top w:val="thickThinSmallGap" w:sz="24" w:space="0" w:color="auto"/>
+              <w:left w:val="nil"/>
+              <w:bottom w:val="single" w:sz="4" w:space="0" w:color="auto"/>
+              <w:right w:val="single" w:sz="4" w:space="0" w:color="auto"/>
+            </w:tcBorders>
+            <w:shd w:val="clear" w:color="auto" w:fill="auto"/>
+            <w:noWrap/>
+            <w:vAlign w:val="bottom"/>
+            <w:hideMark/>
+          </w:tcPr>
+          <w:p>
+            <w:pPr>
+              <w:spacing w:after="0" w:line="240" w:lineRule="auto"/>
+              <w:jc w:val="center"/>
+              <w:rPr>
+                <w:rFonts w:ascii="Times New Roman" w:eastAsia="Times New Roman" w:hAnsi="Times New Roman" w:cs="Times New Roman"/>
+              </w:rPr>
+            </w:pPr>
+            <w:r>
+              <w:rPr>
+                <w:rFonts w:ascii="Times New Roman" w:eastAsia="Times New Roman" w:hAnsi="Times New Roman" w:cs="Times New Roman"/>
+              </w:rPr>
+              <w:t>0.242</w:t>
+            </w:r>
+          </w:p>
+        </w:tc>
+        <w:tc>
+          <w:tcPr>
+            <w:tcW w:w="2850" w:type="dxa"/>
+            <w:tcBorders>
+              <w:top w:val="thickThinSmallGap" w:sz="24" w:space="0" w:color="auto"/>
+              <w:left w:val="nil"/>
+              <w:bottom w:val="single" w:sz="4" w:space="0" w:color="auto"/>
+              <w:right w:val="single" w:sz="4" w:space="0" w:color="auto"/>
+            </w:tcBorders>
+            <w:shd w:val="clear" w:color="auto" w:fill="auto"/>
+            <w:noWrap/>
+            <w:vAlign w:val="bottom"/>
+            <w:hideMark/>
+          </w:tcPr>
+          <w:p>
+            <w:pPr>
+              <w:spacing w:after="0" w:line="240" w:lineRule="auto"/>
+              <w:jc w:val="center"/>
+              <w:rPr>
+                <w:rFonts w:ascii="Times New Roman" w:eastAsia="Times New Roman" w:hAnsi="Times New Roman" w:cs="Times New Roman"/>
+                <w:color w:val="000000"/>
+              </w:rPr>
+            </w:pPr>
+            <w:r>
+              <w:rPr>
+                <w:rFonts w:ascii="Times New Roman" w:eastAsia="Times New Roman" w:hAnsi="Times New Roman" w:cs="Times New Roman"/>
+                <w:color w:val="000000"/>
+              </w:rPr>
+              <w:t>6.28</w:t>
+            </w:r>
+          </w:p>
+        </w:tc>
+      </w:tr>
+      <w:tr>
+        <w:trPr>
+          <w:trHeight w:val="300"/>
+        </w:trPr>
+        <w:tc>
+          <w:tcPr>
+            <w:tcW w:w="1405" w:type="dxa"/>
+            <w:tcBorders>
+              <w:top w:val="nil"/>
+              <w:left w:val="single" w:sz="4" w:space="0" w:color="auto"/>
+              <w:bottom w:val="single" w:sz="4" w:space="0" w:color="auto"/>
+              <w:right w:val="single" w:sz="4" w:space="0" w:color="auto"/>
+            </w:tcBorders>
+            <w:shd w:val="clear" w:color="auto" w:fill="262626" w:themeFill="text1" w:themeFillTint="D9"/>
+          </w:tcPr>
+          <w:p>
+            <w:pPr>
+              <w:spacing w:after="0" w:line="240" w:lineRule="auto"/>
+              <w:jc w:val="center"/>
+              <w:rPr>
+                <w:rFonts w:ascii="Times New Roman" w:eastAsia="Times New Roman" w:hAnsi="Times New Roman" w:cs="Times New Roman"/>
+                <w:b/>
+                <w:color w:val="FFFFFF" w:themeColor="background1"/>
+              </w:rPr>
+            </w:pPr>
+            <w:r>
+              <w:rPr>
+                <w:rFonts w:ascii="Times New Roman" w:eastAsia="Times New Roman" w:hAnsi="Times New Roman" w:cs="Times New Roman"/>
+                <w:b/>
+                <w:color w:val="FFFFFF" w:themeColor="background1"/>
+              </w:rPr>
+              <w:t>2</w:t>
+            </w:r>
+          </w:p>
+        </w:tc>
+        <w:tc>
+          <w:tcPr>
+            <w:tcW w:w="3212" w:type="dxa"/>
+            <w:tcBorders>
+              <w:top w:val="nil"/>
+              <w:left w:val="single" w:sz="4" w:space="0" w:color="auto"/>
+              <w:bottom w:val="single" w:sz="4" w:space="0" w:color="auto"/>
+              <w:right w:val="single" w:sz="4" w:space="0" w:color="auto"/>
+            </w:tcBorders>
+            <w:shd w:val="clear" w:color="auto" w:fill="auto"/>
+            <w:noWrap/>
+            <w:vAlign w:val="bottom"/>
+            <w:hideMark/>
+          </w:tcPr>
+          <w:p>
+            <w:pPr>
+              <w:spacing w:after="0" w:line="240" w:lineRule="auto"/>
+              <w:jc w:val="center"/>
+              <w:rPr>
+                <w:rFonts w:ascii="Times New Roman" w:eastAsia="Times New Roman" w:hAnsi="Times New Roman" w:cs="Times New Roman"/>
+                <w:color w:val="000000"/>
+              </w:rPr>
+            </w:pPr>
+            <w:r>
+              <w:rPr>
+                <w:rFonts w:ascii="Times New Roman" w:eastAsia="Times New Roman" w:hAnsi="Times New Roman" w:cs="Times New Roman"/>
+                <w:color w:val="000000"/>
+              </w:rPr>
+              <w:t>0.320</w:t>
+            </w:r>
+          </w:p>
+        </w:tc>
+        <w:tc>
+          <w:tcPr>
+            <w:tcW w:w="2572" w:type="dxa"/>
+            <w:tcBorders>
+              <w:top w:val="nil"/>
+              <w:left w:val="nil"/>
+              <w:bottom w:val="single" w:sz="4" w:space="0" w:color="auto"/>
+              <w:right w:val="single" w:sz="4" w:space="0" w:color="auto"/>
+            </w:tcBorders>
+            <w:shd w:val="clear" w:color="auto" w:fill="auto"/>
+            <w:noWrap/>
+            <w:vAlign w:val="bottom"/>
+            <w:hideMark/>
+          </w:tcPr>
+          <w:p>
+            <w:pPr>
+              <w:spacing w:after="0" w:line="240" w:lineRule="auto"/>
+              <w:jc w:val="center"/>
+              <w:rPr>
+                <w:rFonts w:ascii="Times New Roman" w:eastAsia="Times New Roman" w:hAnsi="Times New Roman" w:cs="Times New Roman"/>
+              </w:rPr>
+            </w:pPr>
+            <w:r>
+              <w:rPr>
+                <w:rFonts w:ascii="Times New Roman" w:eastAsia="Times New Roman" w:hAnsi="Times New Roman" w:cs="Times New Roman"/>
+              </w:rPr>
+              <w:t>0.379</w:t>
+            </w:r>
+          </w:p>
+        </w:tc>
+        <w:tc>
+          <w:tcPr>
+            <w:tcW w:w="2850" w:type="dxa"/>
+            <w:tcBorders>
+              <w:top w:val="nil"/>
+              <w:left w:val="nil"/>
+              <w:bottom w:val="single" w:sz="4" w:space="0" w:color="auto"/>
+              <w:right w:val="single" w:sz="4" w:space="0" w:color="auto"/>
+            </w:tcBorders>
+            <w:shd w:val="clear" w:color="auto" w:fill="auto"/>
+            <w:noWrap/>
+            <w:vAlign w:val="bottom"/>
+            <w:hideMark/>
+          </w:tcPr>
+          <w:p>
+            <w:pPr>
+              <w:spacing w:after="0" w:line="240" w:lineRule="auto"/>
+              <w:jc w:val="center"/>
+              <w:rPr>
+                <w:rFonts w:ascii="Times New Roman" w:eastAsia="Times New Roman" w:hAnsi="Times New Roman" w:cs="Times New Roman"/>
+                <w:color w:val="000000"/>
+              </w:rPr>
+            </w:pPr>
+            <w:r>
+              <w:rPr>
+                <w:rFonts w:ascii="Times New Roman" w:eastAsia="Times New Roman" w:hAnsi="Times New Roman" w:cs="Times New Roman"/>
+                <w:color w:val="000000"/>
+              </w:rPr>
+              <w:t>9.48</w:t>
+            </w:r>
+          </w:p>
+        </w:tc>
+      </w:tr>
+      <w:tr>
+        <w:trPr>
+          <w:trHeight w:val="300"/>
+        </w:trPr>
+        <w:tc>
+          <w:tcPr>
+            <w:tcW w:w="1405" w:type="dxa"/>
+            <w:tcBorders>
+              <w:top w:val="nil"/>
+              <w:left w:val="single" w:sz="4" w:space="0" w:color="auto"/>
+              <w:bottom w:val="single" w:sz="4" w:space="0" w:color="auto"/>
+              <w:right w:val="single" w:sz="4" w:space="0" w:color="auto"/>
+            </w:tcBorders>
+            <w:shd w:val="clear" w:color="auto" w:fill="262626" w:themeFill="text1" w:themeFillTint="D9"/>
+          </w:tcPr>
+          <w:p>
+            <w:pPr>
+              <w:spacing w:after="0" w:line="240" w:lineRule="auto"/>
+              <w:jc w:val="center"/>
+              <w:rPr>
+                <w:rFonts w:ascii="Times New Roman" w:eastAsia="Times New Roman" w:hAnsi="Times New Roman" w:cs="Times New Roman"/>
+                <w:b/>
+                <w:color w:val="FFFFFF" w:themeColor="background1"/>
+              </w:rPr>
+            </w:pPr>
+            <w:r>
+              <w:rPr>
+                <w:rFonts w:ascii="Times New Roman" w:eastAsia="Times New Roman" w:hAnsi="Times New Roman" w:cs="Times New Roman"/>
+                <w:b/>
+                <w:color w:val="FFFFFF" w:themeColor="background1"/>
+              </w:rPr>
+              <w:t>3</w:t>
+            </w:r>
+          </w:p>
+        </w:tc>
+        <w:tc>
+          <w:tcPr>
+            <w:tcW w:w="3212" w:type="dxa"/>
+            <w:tcBorders>
+              <w:top w:val="nil"/>
+              <w:left w:val="single" w:sz="4" w:space="0" w:color="auto"/>
+              <w:bottom w:val="single" w:sz="4" w:space="0" w:color="auto"/>
+              <w:right w:val="single" w:sz="4" w:space="0" w:color="auto"/>
+            </w:tcBorders>
+            <w:shd w:val="clear" w:color="auto" w:fill="auto"/>
+            <w:noWrap/>
+            <w:vAlign w:val="bottom"/>
+            <w:hideMark/>
+          </w:tcPr>
+          <w:p>
+            <w:pPr>
+              <w:spacing w:after="0" w:line="240" w:lineRule="auto"/>
+              <w:jc w:val="center"/>
+              <w:rPr>
+                <w:rFonts w:ascii="Times New Roman" w:eastAsia="Times New Roman" w:hAnsi="Times New Roman" w:cs="Times New Roman"/>
+                <w:color w:val="000000"/>
+              </w:rPr>
+            </w:pPr>
+            <w:r>
+              <w:rPr>
+                <w:rFonts w:ascii="Times New Roman" w:eastAsia="Times New Roman" w:hAnsi="Times New Roman" w:cs="Times New Roman"/>
+                <w:color w:val="000000"/>
+              </w:rPr>
+              <w:t>0.442</w:t>
+            </w:r>
+          </w:p>
+        </w:tc>
+        <w:tc>
+          <w:tcPr>
+            <w:tcW w:w="2572" w:type="dxa"/>
+            <w:tcBorders>
+              <w:top w:val="nil"/>
+              <w:left w:val="nil"/>
+              <w:bottom w:val="single" w:sz="4" w:space="0" w:color="auto"/>
+              <w:right w:val="single" w:sz="4" w:space="0" w:color="auto"/>
+            </w:tcBorders>
+            <w:shd w:val="clear" w:color="auto" w:fill="auto"/>
+            <w:noWrap/>
+            <w:vAlign w:val="bottom"/>
+            <w:hideMark/>
+          </w:tcPr>
+          <w:p>
+            <w:pPr>
+              <w:spacing w:after="0" w:line="240" w:lineRule="auto"/>
+              <w:jc w:val="center"/>
+              <w:rPr>
+                <w:rFonts w:ascii="Times New Roman" w:eastAsia="Times New Roman" w:hAnsi="Times New Roman" w:cs="Times New Roman"/>
+              </w:rPr>
+            </w:pPr>
+            <w:r>
+              <w:rPr>
+                <w:rFonts w:ascii="Times New Roman" w:eastAsia="Times New Roman" w:hAnsi="Times New Roman" w:cs="Times New Roman"/>
+              </w:rPr>
+              <w:t>0.513</w:t>
+            </w:r>
+          </w:p>
+        </w:tc>
+        <w:tc>
+          <w:tcPr>
+            <w:tcW w:w="2850" w:type="dxa"/>
+            <w:tcBorders>
+              <w:top w:val="nil"/>
+              <w:left w:val="nil"/>
+              <w:bottom w:val="single" w:sz="4" w:space="0" w:color="auto"/>
+              <w:right w:val="single" w:sz="4" w:space="0" w:color="auto"/>
+            </w:tcBorders>
+            <w:shd w:val="clear" w:color="auto" w:fill="auto"/>
+            <w:noWrap/>
+            <w:vAlign w:val="bottom"/>
+            <w:hideMark/>
+          </w:tcPr>
+          <w:p>
+            <w:pPr>
+              <w:spacing w:after="0" w:line="240" w:lineRule="auto"/>
+              <w:jc w:val="center"/>
+              <w:rPr>
+                <w:rFonts w:ascii="Times New Roman" w:eastAsia="Times New Roman" w:hAnsi="Times New Roman" w:cs="Times New Roman"/>
+                <w:color w:val="000000"/>
+              </w:rPr>
+            </w:pPr>
+            <w:r>
+              <w:rPr>
+                <w:rFonts w:ascii="Times New Roman" w:eastAsia="Times New Roman" w:hAnsi="Times New Roman" w:cs="Times New Roman"/>
+                <w:color w:val="000000"/>
+              </w:rPr>
+              <w:t>13.56</w:t>
+            </w:r>
+          </w:p>
+        </w:tc>
+      </w:tr>
+    </w:tbl>
+    <w:p>
+      <w:pPr>
+        <w:spacing w:after="0"/>
+        <w:jc w:val="center"/>
+        <w:rPr>
+          <w:rFonts w:ascii="Times New Roman" w:eastAsiaTheme="minorEastAsia" w:hAnsi="Times New Roman" w:cs="Times New Roman"/>
+          <w:b/>
+        </w:rPr>
+      </w:pPr>
+    </w:p>
+    <w:p>
+      <w:pPr>
+        <w:spacing w:after="120"/>
+        <w:jc w:val="center"/>
+        <w:rPr>
+          <w:rFonts w:ascii="Times New Roman" w:eastAsiaTheme="minorEastAsia" w:hAnsi="Times New Roman" w:cs="Times New Roman"/>
+          <w:b/>
         </w:rPr>
       </w:pPr>
     </w:p>

</xml_diff>